<commit_message>
add more info in module3
</commit_message>
<xml_diff>
--- a/03 - Módulo - NodeJS/3 - Backend GeekMovies.docx
+++ b/03 - Módulo - NodeJS/3 - Backend GeekMovies.docx
@@ -586,20 +586,151 @@
           <w:b/>
           <w:bCs/>
         </w:rPr>
-        <w:t xml:space="preserve">yarn </w:t>
+        <w:t>yarn star</w:t>
+      </w:r>
+      <w:r>
+        <w:rPr>
+          <w:b/>
+          <w:bCs/>
+        </w:rPr>
+        <w:t>t</w:t>
+      </w:r>
+      <w:r>
+        <w:t xml:space="preserve"> assim o seu servidor ficará online.</w:t>
+      </w:r>
+    </w:p>
+    <w:p>
+      <w:pPr>
+        <w:pStyle w:val="PargrafodaLista"/>
+        <w:numPr>
+          <w:ilvl w:val="1"/>
+          <w:numId w:val="1"/>
+        </w:numPr>
+      </w:pPr>
+      <w:r>
+        <w:t xml:space="preserve">Para utilizarmos import e </w:t>
       </w:r>
       <w:proofErr w:type="spellStart"/>
       <w:r>
-        <w:rPr>
-          <w:b/>
-          <w:bCs/>
-        </w:rPr>
-        <w:t>starn</w:t>
+        <w:t>export</w:t>
       </w:r>
       <w:proofErr w:type="spellEnd"/>
       <w:r>
-        <w:t xml:space="preserve"> assim o seu servidor ficará online.</w:t>
-      </w:r>
+        <w:t xml:space="preserve"> default nós iremos instalar o </w:t>
+      </w:r>
+      <w:proofErr w:type="spellStart"/>
+      <w:r>
+        <w:t>sucrase</w:t>
+      </w:r>
+      <w:proofErr w:type="spellEnd"/>
+    </w:p>
+    <w:p>
+      <w:pPr>
+        <w:pStyle w:val="PargrafodaLista"/>
+        <w:numPr>
+          <w:ilvl w:val="2"/>
+          <w:numId w:val="1"/>
+        </w:numPr>
+      </w:pPr>
+      <w:r>
+        <w:t xml:space="preserve">Yarn add </w:t>
+      </w:r>
+      <w:proofErr w:type="spellStart"/>
+      <w:r>
+        <w:t>sucrase</w:t>
+      </w:r>
+      <w:proofErr w:type="spellEnd"/>
+      <w:r>
+        <w:t xml:space="preserve"> -D</w:t>
+      </w:r>
+    </w:p>
+    <w:p>
+      <w:pPr>
+        <w:pStyle w:val="PargrafodaLista"/>
+        <w:numPr>
+          <w:ilvl w:val="2"/>
+          <w:numId w:val="1"/>
+        </w:numPr>
+      </w:pPr>
+      <w:r>
+        <w:t xml:space="preserve">Na raiz do projeto criamos um arquivo chamado </w:t>
+      </w:r>
+      <w:proofErr w:type="spellStart"/>
+      <w:proofErr w:type="gramStart"/>
+      <w:r>
+        <w:t>nodemon.json</w:t>
+      </w:r>
+      <w:proofErr w:type="spellEnd"/>
+      <w:proofErr w:type="gramEnd"/>
+      <w:r>
+        <w:t>, que ficará assim:</w:t>
+      </w:r>
+    </w:p>
+    <w:p>
+      <w:pPr>
+        <w:pStyle w:val="PargrafodaLista"/>
+        <w:ind w:left="142"/>
+      </w:pPr>
+      <w:r>
+        <w:rPr>
+          <w:noProof/>
+        </w:rPr>
+        <w:lastRenderedPageBreak/>
+        <w:drawing>
+          <wp:inline distT="0" distB="0" distL="0" distR="0" wp14:anchorId="3132F27C" wp14:editId="57DE4402">
+            <wp:extent cx="5400040" cy="2011680"/>
+            <wp:effectExtent l="0" t="0" r="0" b="7620"/>
+            <wp:docPr id="19" name="Imagem 19"/>
+            <wp:cNvGraphicFramePr>
+              <a:graphicFrameLocks xmlns:a="http://schemas.openxmlformats.org/drawingml/2006/main" noChangeAspect="1"/>
+            </wp:cNvGraphicFramePr>
+            <a:graphic xmlns:a="http://schemas.openxmlformats.org/drawingml/2006/main">
+              <a:graphicData uri="http://schemas.openxmlformats.org/drawingml/2006/picture">
+                <pic:pic xmlns:pic="http://schemas.openxmlformats.org/drawingml/2006/picture">
+                  <pic:nvPicPr>
+                    <pic:cNvPr id="0" name="Picture 17"/>
+                    <pic:cNvPicPr>
+                      <a:picLocks noChangeAspect="1" noChangeArrowheads="1"/>
+                    </pic:cNvPicPr>
+                  </pic:nvPicPr>
+                  <pic:blipFill>
+                    <a:blip r:embed="rId9" cstate="print">
+                      <a:extLst>
+                        <a:ext uri="{28A0092B-C50C-407E-A947-70E740481C1C}">
+                          <a14:useLocalDpi xmlns:a14="http://schemas.microsoft.com/office/drawing/2010/main" val="0"/>
+                        </a:ext>
+                      </a:extLst>
+                    </a:blip>
+                    <a:srcRect/>
+                    <a:stretch>
+                      <a:fillRect/>
+                    </a:stretch>
+                  </pic:blipFill>
+                  <pic:spPr bwMode="auto">
+                    <a:xfrm>
+                      <a:off x="0" y="0"/>
+                      <a:ext cx="5400040" cy="2011680"/>
+                    </a:xfrm>
+                    <a:prstGeom prst="rect">
+                      <a:avLst/>
+                    </a:prstGeom>
+                    <a:noFill/>
+                    <a:ln>
+                      <a:noFill/>
+                    </a:ln>
+                  </pic:spPr>
+                </pic:pic>
+              </a:graphicData>
+            </a:graphic>
+          </wp:inline>
+        </w:drawing>
+      </w:r>
+    </w:p>
+    <w:p>
+      <w:pPr>
+        <w:pStyle w:val="PargrafodaLista"/>
+        <w:ind w:left="142"/>
+      </w:pPr>
     </w:p>
     <w:p>
       <w:pPr>
@@ -614,6 +745,648 @@
           <w:b/>
           <w:bCs/>
         </w:rPr>
+        <w:t>Nessa aula nós iremos configurar o Eslint, Prettier e Editorconfig</w:t>
+      </w:r>
+    </w:p>
+    <w:p>
+      <w:pPr>
+        <w:pStyle w:val="PargrafodaLista"/>
+        <w:numPr>
+          <w:ilvl w:val="1"/>
+          <w:numId w:val="1"/>
+        </w:numPr>
+      </w:pPr>
+      <w:r>
+        <w:t>yarn add eslint -D</w:t>
+      </w:r>
+    </w:p>
+    <w:p>
+      <w:pPr>
+        <w:pStyle w:val="PargrafodaLista"/>
+        <w:numPr>
+          <w:ilvl w:val="1"/>
+          <w:numId w:val="1"/>
+        </w:numPr>
+      </w:pPr>
+      <w:r>
+        <w:t>yarn eslint --init</w:t>
+      </w:r>
+    </w:p>
+    <w:p>
+      <w:pPr>
+        <w:pStyle w:val="PargrafodaLista"/>
+        <w:numPr>
+          <w:ilvl w:val="2"/>
+          <w:numId w:val="1"/>
+        </w:numPr>
+        <w:rPr>
+          <w:lang w:val="en-US"/>
+        </w:rPr>
+      </w:pPr>
+      <w:r>
+        <w:rPr>
+          <w:lang w:val="en-US"/>
+        </w:rPr>
+        <w:t>To check syntax, find problems, and enforce code style</w:t>
+      </w:r>
+    </w:p>
+    <w:p>
+      <w:pPr>
+        <w:pStyle w:val="PargrafodaLista"/>
+        <w:numPr>
+          <w:ilvl w:val="2"/>
+          <w:numId w:val="1"/>
+        </w:numPr>
+        <w:rPr>
+          <w:lang w:val="en-US"/>
+        </w:rPr>
+      </w:pPr>
+      <w:r>
+        <w:rPr>
+          <w:lang w:val="en-US"/>
+        </w:rPr>
+        <w:t>JavaScript modules (import/export)</w:t>
+      </w:r>
+    </w:p>
+    <w:p>
+      <w:pPr>
+        <w:pStyle w:val="PargrafodaLista"/>
+        <w:numPr>
+          <w:ilvl w:val="2"/>
+          <w:numId w:val="1"/>
+        </w:numPr>
+        <w:rPr>
+          <w:lang w:val="en-US"/>
+        </w:rPr>
+      </w:pPr>
+      <w:r>
+        <w:rPr>
+          <w:lang w:val="en-US"/>
+        </w:rPr>
+        <w:t xml:space="preserve">  None of these</w:t>
+      </w:r>
+    </w:p>
+    <w:p>
+      <w:pPr>
+        <w:pStyle w:val="PargrafodaLista"/>
+        <w:numPr>
+          <w:ilvl w:val="2"/>
+          <w:numId w:val="1"/>
+        </w:numPr>
+        <w:rPr>
+          <w:lang w:val="en-US"/>
+        </w:rPr>
+      </w:pPr>
+      <w:r>
+        <w:rPr>
+          <w:lang w:val="en-US"/>
+        </w:rPr>
+        <w:t>Does your project use TypeScript? (y/N)</w:t>
+      </w:r>
+      <w:r>
+        <w:rPr>
+          <w:lang w:val="en-US"/>
+        </w:rPr>
+        <w:t xml:space="preserve"> </w:t>
+      </w:r>
+      <w:proofErr w:type="spellStart"/>
+      <w:r>
+        <w:rPr>
+          <w:lang w:val="en-US"/>
+        </w:rPr>
+        <w:t>colocamos</w:t>
+      </w:r>
+      <w:proofErr w:type="spellEnd"/>
+      <w:r>
+        <w:rPr>
+          <w:lang w:val="en-US"/>
+        </w:rPr>
+        <w:t xml:space="preserve"> </w:t>
+      </w:r>
+      <w:r>
+        <w:rPr>
+          <w:b/>
+          <w:bCs/>
+          <w:lang w:val="en-US"/>
+        </w:rPr>
+        <w:t>N</w:t>
+      </w:r>
+    </w:p>
+    <w:p>
+      <w:pPr>
+        <w:pStyle w:val="PargrafodaLista"/>
+        <w:numPr>
+          <w:ilvl w:val="2"/>
+          <w:numId w:val="1"/>
+        </w:numPr>
+      </w:pPr>
+      <w:proofErr w:type="gramStart"/>
+      <w:r>
+        <w:t>( )</w:t>
+      </w:r>
+      <w:proofErr w:type="gramEnd"/>
+      <w:r>
+        <w:t xml:space="preserve"> Browser</w:t>
+      </w:r>
+      <w:r>
+        <w:t xml:space="preserve"> - </w:t>
+      </w:r>
+      <w:r>
+        <w:t>(*) Node</w:t>
+      </w:r>
+      <w:r>
+        <w:t xml:space="preserve"> (selecionamo</w:t>
+      </w:r>
+      <w:r>
+        <w:t>s</w:t>
+      </w:r>
+      <w:r>
+        <w:t xml:space="preserve"> o node com a barra de espaço)</w:t>
+      </w:r>
+    </w:p>
+    <w:p>
+      <w:pPr>
+        <w:pStyle w:val="PargrafodaLista"/>
+        <w:numPr>
+          <w:ilvl w:val="2"/>
+          <w:numId w:val="1"/>
+        </w:numPr>
+      </w:pPr>
+      <w:r>
+        <w:t>Use a popular style guide</w:t>
+      </w:r>
+    </w:p>
+    <w:p>
+      <w:pPr>
+        <w:pStyle w:val="PargrafodaLista"/>
+        <w:numPr>
+          <w:ilvl w:val="2"/>
+          <w:numId w:val="1"/>
+        </w:numPr>
+        <w:rPr>
+          <w:lang w:val="en-US"/>
+        </w:rPr>
+      </w:pPr>
+      <w:r>
+        <w:rPr>
+          <w:lang w:val="en-US"/>
+        </w:rPr>
+        <w:t xml:space="preserve">Airbnb: </w:t>
+      </w:r>
+      <w:hyperlink r:id="rId10" w:history="1">
+        <w:r>
+          <w:rPr>
+            <w:rStyle w:val="Hyperlink"/>
+            <w:lang w:val="en-US"/>
+          </w:rPr>
+          <w:t>https://github.com/airbnb/javascript</w:t>
+        </w:r>
+      </w:hyperlink>
+    </w:p>
+    <w:p>
+      <w:pPr>
+        <w:pStyle w:val="PargrafodaLista"/>
+        <w:numPr>
+          <w:ilvl w:val="2"/>
+          <w:numId w:val="1"/>
+        </w:numPr>
+        <w:rPr>
+          <w:lang w:val="en-US"/>
+        </w:rPr>
+      </w:pPr>
+      <w:r>
+        <w:rPr>
+          <w:lang w:val="en-US"/>
+        </w:rPr>
+        <w:t>JavaScript</w:t>
+      </w:r>
+    </w:p>
+    <w:p>
+      <w:pPr>
+        <w:pStyle w:val="PargrafodaLista"/>
+        <w:numPr>
+          <w:ilvl w:val="2"/>
+          <w:numId w:val="1"/>
+        </w:numPr>
+        <w:rPr>
+          <w:lang w:val="en-US"/>
+        </w:rPr>
+      </w:pPr>
+      <w:r>
+        <w:rPr>
+          <w:lang w:val="en-US"/>
+        </w:rPr>
+        <w:t>Would you like to install them now with npm? (Y/n)</w:t>
+      </w:r>
+      <w:r>
+        <w:rPr>
+          <w:lang w:val="en-US"/>
+        </w:rPr>
+        <w:t xml:space="preserve"> </w:t>
+      </w:r>
+      <w:r>
+        <w:rPr>
+          <w:b/>
+          <w:bCs/>
+          <w:lang w:val="en-US"/>
+        </w:rPr>
+        <w:t>Y</w:t>
+      </w:r>
+    </w:p>
+    <w:p>
+      <w:pPr>
+        <w:pStyle w:val="PargrafodaLista"/>
+        <w:numPr>
+          <w:ilvl w:val="2"/>
+          <w:numId w:val="1"/>
+        </w:numPr>
+      </w:pPr>
+      <w:r>
+        <w:t xml:space="preserve">agora deletamos o arquivo </w:t>
+      </w:r>
+      <w:r>
+        <w:t>Package-</w:t>
+      </w:r>
+      <w:proofErr w:type="spellStart"/>
+      <w:proofErr w:type="gramStart"/>
+      <w:r>
+        <w:t>lock.json</w:t>
+      </w:r>
+      <w:proofErr w:type="spellEnd"/>
+      <w:proofErr w:type="gramEnd"/>
+      <w:r>
+        <w:t xml:space="preserve"> e rodamos o comando </w:t>
+      </w:r>
+      <w:r>
+        <w:rPr>
+          <w:b/>
+          <w:bCs/>
+        </w:rPr>
+        <w:t>yarn</w:t>
+      </w:r>
+    </w:p>
+    <w:p>
+      <w:pPr>
+        <w:pStyle w:val="PargrafodaLista"/>
+        <w:numPr>
+          <w:ilvl w:val="1"/>
+          <w:numId w:val="1"/>
+        </w:numPr>
+      </w:pPr>
+      <w:r>
+        <w:t xml:space="preserve">agora vamos configurar o </w:t>
+      </w:r>
+      <w:r>
+        <w:rPr>
+          <w:b/>
+          <w:bCs/>
+        </w:rPr>
+        <w:t>prettier</w:t>
+      </w:r>
+      <w:r>
+        <w:t xml:space="preserve"> para trabalhar junto do </w:t>
+      </w:r>
+      <w:r>
+        <w:rPr>
+          <w:b/>
+          <w:bCs/>
+        </w:rPr>
+        <w:t>eslint</w:t>
+      </w:r>
+    </w:p>
+    <w:p>
+      <w:pPr>
+        <w:pStyle w:val="PargrafodaLista"/>
+        <w:numPr>
+          <w:ilvl w:val="2"/>
+          <w:numId w:val="1"/>
+        </w:numPr>
+        <w:rPr>
+          <w:lang w:val="en-US"/>
+        </w:rPr>
+      </w:pPr>
+      <w:r>
+        <w:rPr>
+          <w:lang w:val="en-US"/>
+        </w:rPr>
+        <w:t>yarn add eslint-config-prettier</w:t>
+      </w:r>
+    </w:p>
+    <w:p>
+      <w:pPr>
+        <w:pStyle w:val="PargrafodaLista"/>
+        <w:numPr>
+          <w:ilvl w:val="2"/>
+          <w:numId w:val="1"/>
+        </w:numPr>
+        <w:rPr>
+          <w:lang w:val="en-US"/>
+        </w:rPr>
+      </w:pPr>
+      <w:r>
+        <w:rPr>
+          <w:lang w:val="en-US"/>
+        </w:rPr>
+        <w:t>yarn add eslint-plugin-prettier</w:t>
+      </w:r>
+    </w:p>
+    <w:p>
+      <w:pPr>
+        <w:pStyle w:val="PargrafodaLista"/>
+        <w:numPr>
+          <w:ilvl w:val="2"/>
+          <w:numId w:val="1"/>
+        </w:numPr>
+      </w:pPr>
+      <w:r>
+        <w:t xml:space="preserve">vamos até o </w:t>
+      </w:r>
+      <w:proofErr w:type="gramStart"/>
+      <w:r>
+        <w:t>arquivo .</w:t>
+      </w:r>
+      <w:proofErr w:type="gramEnd"/>
+      <w:r>
+        <w:t>e</w:t>
+      </w:r>
+      <w:r>
+        <w:t>slintrc.js e o deixamos da seguinte maneira:</w:t>
+      </w:r>
+    </w:p>
+    <w:p>
+      <w:pPr>
+        <w:pStyle w:val="PargrafodaLista"/>
+        <w:ind w:left="993"/>
+      </w:pPr>
+      <w:r>
+        <w:rPr>
+          <w:noProof/>
+        </w:rPr>
+        <w:lastRenderedPageBreak/>
+        <w:drawing>
+          <wp:inline distT="0" distB="0" distL="0" distR="0" wp14:anchorId="27113004" wp14:editId="6B05C7A9">
+            <wp:extent cx="5400040" cy="4220210"/>
+            <wp:effectExtent l="0" t="0" r="0" b="8890"/>
+            <wp:docPr id="14" name="Imagem 14"/>
+            <wp:cNvGraphicFramePr>
+              <a:graphicFrameLocks xmlns:a="http://schemas.openxmlformats.org/drawingml/2006/main" noChangeAspect="1"/>
+            </wp:cNvGraphicFramePr>
+            <a:graphic xmlns:a="http://schemas.openxmlformats.org/drawingml/2006/main">
+              <a:graphicData uri="http://schemas.openxmlformats.org/drawingml/2006/picture">
+                <pic:pic xmlns:pic="http://schemas.openxmlformats.org/drawingml/2006/picture">
+                  <pic:nvPicPr>
+                    <pic:cNvPr id="0" name="Picture 11"/>
+                    <pic:cNvPicPr>
+                      <a:picLocks noChangeAspect="1" noChangeArrowheads="1"/>
+                    </pic:cNvPicPr>
+                  </pic:nvPicPr>
+                  <pic:blipFill>
+                    <a:blip r:embed="rId11" cstate="print">
+                      <a:extLst>
+                        <a:ext uri="{28A0092B-C50C-407E-A947-70E740481C1C}">
+                          <a14:useLocalDpi xmlns:a14="http://schemas.microsoft.com/office/drawing/2010/main" val="0"/>
+                        </a:ext>
+                      </a:extLst>
+                    </a:blip>
+                    <a:srcRect/>
+                    <a:stretch>
+                      <a:fillRect/>
+                    </a:stretch>
+                  </pic:blipFill>
+                  <pic:spPr bwMode="auto">
+                    <a:xfrm>
+                      <a:off x="0" y="0"/>
+                      <a:ext cx="5400040" cy="4220210"/>
+                    </a:xfrm>
+                    <a:prstGeom prst="rect">
+                      <a:avLst/>
+                    </a:prstGeom>
+                    <a:noFill/>
+                    <a:ln>
+                      <a:noFill/>
+                    </a:ln>
+                  </pic:spPr>
+                </pic:pic>
+              </a:graphicData>
+            </a:graphic>
+          </wp:inline>
+        </w:drawing>
+      </w:r>
+    </w:p>
+    <w:p>
+      <w:pPr>
+        <w:pStyle w:val="PargrafodaLista"/>
+        <w:ind w:left="993"/>
+      </w:pPr>
+    </w:p>
+    <w:p>
+      <w:pPr>
+        <w:pStyle w:val="PargrafodaLista"/>
+        <w:numPr>
+          <w:ilvl w:val="2"/>
+          <w:numId w:val="1"/>
+        </w:numPr>
+      </w:pPr>
+      <w:r>
+        <w:t xml:space="preserve">agora criamos um arquivo </w:t>
+      </w:r>
+      <w:proofErr w:type="gramStart"/>
+      <w:r>
+        <w:t xml:space="preserve">chamado </w:t>
+      </w:r>
+      <w:r>
+        <w:rPr>
+          <w:b/>
+          <w:bCs/>
+        </w:rPr>
+        <w:t>.prettierrc</w:t>
+      </w:r>
+      <w:proofErr w:type="gramEnd"/>
+      <w:r>
+        <w:rPr>
+          <w:b/>
+          <w:bCs/>
+        </w:rPr>
+        <w:t xml:space="preserve"> </w:t>
+      </w:r>
+      <w:r>
+        <w:t>na raiz do nosso projeto, e o deixamos com as seguintes configurações:</w:t>
+      </w:r>
+    </w:p>
+    <w:p>
+      <w:pPr>
+        <w:pStyle w:val="PargrafodaLista"/>
+        <w:ind w:left="993"/>
+      </w:pPr>
+      <w:r>
+        <w:rPr>
+          <w:noProof/>
+        </w:rPr>
+        <w:drawing>
+          <wp:inline distT="0" distB="0" distL="0" distR="0" wp14:anchorId="37016780" wp14:editId="21C98B65">
+            <wp:extent cx="5400040" cy="2011680"/>
+            <wp:effectExtent l="0" t="0" r="0" b="7620"/>
+            <wp:docPr id="5" name="Imagem 5"/>
+            <wp:cNvGraphicFramePr>
+              <a:graphicFrameLocks xmlns:a="http://schemas.openxmlformats.org/drawingml/2006/main" noChangeAspect="1"/>
+            </wp:cNvGraphicFramePr>
+            <a:graphic xmlns:a="http://schemas.openxmlformats.org/drawingml/2006/main">
+              <a:graphicData uri="http://schemas.openxmlformats.org/drawingml/2006/picture">
+                <pic:pic xmlns:pic="http://schemas.openxmlformats.org/drawingml/2006/picture">
+                  <pic:nvPicPr>
+                    <pic:cNvPr id="0" name="Picture 2"/>
+                    <pic:cNvPicPr>
+                      <a:picLocks noChangeAspect="1" noChangeArrowheads="1"/>
+                    </pic:cNvPicPr>
+                  </pic:nvPicPr>
+                  <pic:blipFill>
+                    <a:blip r:embed="rId12" cstate="print">
+                      <a:extLst>
+                        <a:ext uri="{28A0092B-C50C-407E-A947-70E740481C1C}">
+                          <a14:useLocalDpi xmlns:a14="http://schemas.microsoft.com/office/drawing/2010/main" val="0"/>
+                        </a:ext>
+                      </a:extLst>
+                    </a:blip>
+                    <a:srcRect/>
+                    <a:stretch>
+                      <a:fillRect/>
+                    </a:stretch>
+                  </pic:blipFill>
+                  <pic:spPr bwMode="auto">
+                    <a:xfrm>
+                      <a:off x="0" y="0"/>
+                      <a:ext cx="5400040" cy="2011680"/>
+                    </a:xfrm>
+                    <a:prstGeom prst="rect">
+                      <a:avLst/>
+                    </a:prstGeom>
+                    <a:noFill/>
+                    <a:ln>
+                      <a:noFill/>
+                    </a:ln>
+                  </pic:spPr>
+                </pic:pic>
+              </a:graphicData>
+            </a:graphic>
+          </wp:inline>
+        </w:drawing>
+      </w:r>
+    </w:p>
+    <w:p>
+      <w:pPr>
+        <w:pStyle w:val="PargrafodaLista"/>
+        <w:ind w:left="993"/>
+      </w:pPr>
+    </w:p>
+    <w:p>
+      <w:pPr>
+        <w:pStyle w:val="PargrafodaLista"/>
+        <w:numPr>
+          <w:ilvl w:val="1"/>
+          <w:numId w:val="1"/>
+        </w:numPr>
+      </w:pPr>
+      <w:r>
+        <w:t>Agora iremos configurar o editorconfig (é o mais fácil)</w:t>
+      </w:r>
+    </w:p>
+    <w:p>
+      <w:pPr>
+        <w:pStyle w:val="PargrafodaLista"/>
+        <w:numPr>
+          <w:ilvl w:val="2"/>
+          <w:numId w:val="1"/>
+        </w:numPr>
+      </w:pPr>
+      <w:r>
+        <w:t>Clicamos com o botão direito na raiz do projeto e depois em: Generate editorconfig</w:t>
+      </w:r>
+    </w:p>
+    <w:p>
+      <w:pPr>
+        <w:pStyle w:val="PargrafodaLista"/>
+        <w:numPr>
+          <w:ilvl w:val="2"/>
+          <w:numId w:val="1"/>
+        </w:numPr>
+      </w:pPr>
+      <w:r>
+        <w:t>Abrimos o arquivo gerado na raiz (.editorconfig) e deixamos da seguinte maneira:</w:t>
+      </w:r>
+    </w:p>
+    <w:p>
+      <w:pPr>
+        <w:pStyle w:val="PargrafodaLista"/>
+        <w:ind w:left="993"/>
+      </w:pPr>
+      <w:r>
+        <w:rPr>
+          <w:noProof/>
+        </w:rPr>
+        <w:lastRenderedPageBreak/>
+        <w:drawing>
+          <wp:inline distT="0" distB="0" distL="0" distR="0" wp14:anchorId="5FFBDD26" wp14:editId="0C5F78E9">
+            <wp:extent cx="5400040" cy="2256790"/>
+            <wp:effectExtent l="0" t="0" r="0" b="0"/>
+            <wp:docPr id="8" name="Imagem 8"/>
+            <wp:cNvGraphicFramePr>
+              <a:graphicFrameLocks xmlns:a="http://schemas.openxmlformats.org/drawingml/2006/main" noChangeAspect="1"/>
+            </wp:cNvGraphicFramePr>
+            <a:graphic xmlns:a="http://schemas.openxmlformats.org/drawingml/2006/main">
+              <a:graphicData uri="http://schemas.openxmlformats.org/drawingml/2006/picture">
+                <pic:pic xmlns:pic="http://schemas.openxmlformats.org/drawingml/2006/picture">
+                  <pic:nvPicPr>
+                    <pic:cNvPr id="0" name="Picture 4"/>
+                    <pic:cNvPicPr>
+                      <a:picLocks noChangeAspect="1" noChangeArrowheads="1"/>
+                    </pic:cNvPicPr>
+                  </pic:nvPicPr>
+                  <pic:blipFill>
+                    <a:blip r:embed="rId13" cstate="print">
+                      <a:extLst>
+                        <a:ext uri="{28A0092B-C50C-407E-A947-70E740481C1C}">
+                          <a14:useLocalDpi xmlns:a14="http://schemas.microsoft.com/office/drawing/2010/main" val="0"/>
+                        </a:ext>
+                      </a:extLst>
+                    </a:blip>
+                    <a:srcRect/>
+                    <a:stretch>
+                      <a:fillRect/>
+                    </a:stretch>
+                  </pic:blipFill>
+                  <pic:spPr bwMode="auto">
+                    <a:xfrm>
+                      <a:off x="0" y="0"/>
+                      <a:ext cx="5400040" cy="2256790"/>
+                    </a:xfrm>
+                    <a:prstGeom prst="rect">
+                      <a:avLst/>
+                    </a:prstGeom>
+                    <a:noFill/>
+                    <a:ln>
+                      <a:noFill/>
+                    </a:ln>
+                  </pic:spPr>
+                </pic:pic>
+              </a:graphicData>
+            </a:graphic>
+          </wp:inline>
+        </w:drawing>
+      </w:r>
+    </w:p>
+    <w:p>
+      <w:pPr>
+        <w:pStyle w:val="PargrafodaLista"/>
+        <w:numPr>
+          <w:ilvl w:val="0"/>
+          <w:numId w:val="1"/>
+        </w:numPr>
+      </w:pPr>
+      <w:r>
+        <w:rPr>
+          <w:b/>
+          <w:bCs/>
+        </w:rPr>
         <w:t>Nessa aula nós iremos trabalhar com Docker</w:t>
       </w:r>
     </w:p>
@@ -636,201 +1409,1949 @@
           <w:ilvl w:val="2"/>
           <w:numId w:val="1"/>
         </w:numPr>
+        <w:rPr>
+          <w:color w:val="000000" w:themeColor="text1"/>
+        </w:rPr>
+      </w:pPr>
+      <w:r>
+        <w:rPr>
+          <w:b/>
+          <w:bCs/>
+          <w:color w:val="4472C4" w:themeColor="accent1"/>
+        </w:rPr>
+        <w:t>docker run --name</w:t>
+      </w:r>
+      <w:r>
+        <w:rPr>
+          <w:color w:val="4472C4" w:themeColor="accent1"/>
+        </w:rPr>
+        <w:t xml:space="preserve"> </w:t>
+      </w:r>
+      <w:r>
+        <w:rPr>
+          <w:color w:val="FF0000"/>
+        </w:rPr>
+        <w:t xml:space="preserve">database </w:t>
+      </w:r>
+      <w:r>
+        <w:rPr>
+          <w:b/>
+          <w:bCs/>
+        </w:rPr>
+        <w:t>-</w:t>
+      </w:r>
+      <w:r>
+        <w:rPr>
+          <w:b/>
+          <w:bCs/>
+          <w:color w:val="4472C4" w:themeColor="accent1"/>
+        </w:rPr>
+        <w:t>e POSTGRES_PASSWORD=</w:t>
+      </w:r>
+      <w:r>
+        <w:rPr>
+          <w:color w:val="FF0000"/>
+        </w:rPr>
+        <w:t xml:space="preserve">docker </w:t>
+      </w:r>
+      <w:r>
+        <w:rPr>
+          <w:color w:val="4472C4" w:themeColor="accent1"/>
+        </w:rPr>
+        <w:t xml:space="preserve">-p </w:t>
+      </w:r>
+      <w:r>
+        <w:rPr>
+          <w:color w:val="FF0000"/>
+        </w:rPr>
+        <w:t xml:space="preserve">5432:5432 </w:t>
+      </w:r>
+      <w:r>
+        <w:rPr>
+          <w:b/>
+          <w:bCs/>
+          <w:color w:val="4472C4" w:themeColor="accent1"/>
+        </w:rPr>
+        <w:t>-d postgres</w:t>
+      </w:r>
+      <w:r>
+        <w:br/>
+      </w:r>
+      <w:r>
+        <w:rPr>
+          <w:color w:val="000000" w:themeColor="text1"/>
+        </w:rPr>
+        <w:t xml:space="preserve">O que está em </w:t>
+      </w:r>
+      <w:r>
+        <w:rPr>
+          <w:b/>
+          <w:bCs/>
+          <w:color w:val="4472C4" w:themeColor="accent1"/>
+        </w:rPr>
+        <w:t>azul</w:t>
+      </w:r>
+      <w:r>
+        <w:rPr>
+          <w:color w:val="4472C4" w:themeColor="accent1"/>
+        </w:rPr>
+        <w:t xml:space="preserve"> </w:t>
+      </w:r>
+      <w:r>
+        <w:rPr>
+          <w:color w:val="000000" w:themeColor="text1"/>
+        </w:rPr>
+        <w:t xml:space="preserve">é comando do Docker e o que está em </w:t>
+      </w:r>
+      <w:r>
+        <w:rPr>
+          <w:b/>
+          <w:bCs/>
+          <w:color w:val="FF0000"/>
+        </w:rPr>
+        <w:t>vermelho</w:t>
+      </w:r>
+      <w:r>
+        <w:rPr>
+          <w:color w:val="FF0000"/>
+        </w:rPr>
+        <w:t xml:space="preserve"> </w:t>
+      </w:r>
+      <w:r>
+        <w:rPr>
+          <w:color w:val="000000" w:themeColor="text1"/>
+        </w:rPr>
+        <w:t>é parâmetro.</w:t>
+      </w:r>
+    </w:p>
+    <w:p>
+      <w:pPr>
+        <w:pStyle w:val="PargrafodaLista"/>
+        <w:numPr>
+          <w:ilvl w:val="1"/>
+          <w:numId w:val="1"/>
+        </w:numPr>
+        <w:rPr>
+          <w:color w:val="000000" w:themeColor="text1"/>
+        </w:rPr>
+      </w:pPr>
+      <w:r>
+        <w:rPr>
+          <w:color w:val="000000" w:themeColor="text1"/>
+        </w:rPr>
+        <w:t xml:space="preserve">Agora digite docker ps e veja se o nosso banco de dados </w:t>
+      </w:r>
+      <w:r>
+        <w:rPr>
+          <w:b/>
+          <w:bCs/>
+          <w:color w:val="000000" w:themeColor="text1"/>
+        </w:rPr>
+        <w:t>geekdb</w:t>
+      </w:r>
+      <w:r>
+        <w:rPr>
+          <w:b/>
+          <w:bCs/>
+          <w:color w:val="000000" w:themeColor="text1"/>
+        </w:rPr>
+        <w:t xml:space="preserve"> </w:t>
+      </w:r>
+      <w:r>
+        <w:rPr>
+          <w:color w:val="000000" w:themeColor="text1"/>
+        </w:rPr>
+        <w:t>está funcionando.</w:t>
+      </w:r>
+    </w:p>
+    <w:p>
+      <w:pPr>
+        <w:pStyle w:val="PargrafodaLista"/>
+        <w:numPr>
+          <w:ilvl w:val="0"/>
+          <w:numId w:val="1"/>
+        </w:numPr>
+        <w:rPr>
+          <w:color w:val="000000" w:themeColor="text1"/>
+        </w:rPr>
+      </w:pPr>
+      <w:r>
+        <w:rPr>
+          <w:b/>
+          <w:bCs/>
+          <w:color w:val="000000" w:themeColor="text1"/>
+        </w:rPr>
+        <w:t>Nessa aula nós iremos configurar o nosso ORM Sequelize</w:t>
+      </w:r>
+    </w:p>
+    <w:p>
+      <w:pPr>
+        <w:pStyle w:val="PargrafodaLista"/>
+        <w:numPr>
+          <w:ilvl w:val="1"/>
+          <w:numId w:val="1"/>
+        </w:numPr>
+        <w:rPr>
+          <w:color w:val="000000" w:themeColor="text1"/>
+        </w:rPr>
+      </w:pPr>
+      <w:r>
+        <w:rPr>
+          <w:color w:val="000000" w:themeColor="text1"/>
+        </w:rPr>
+        <w:t>começamos instalando duas dependências:</w:t>
+      </w:r>
+    </w:p>
+    <w:p>
+      <w:pPr>
+        <w:pStyle w:val="PargrafodaLista"/>
+        <w:numPr>
+          <w:ilvl w:val="2"/>
+          <w:numId w:val="1"/>
+        </w:numPr>
+        <w:rPr>
+          <w:color w:val="000000" w:themeColor="text1"/>
+        </w:rPr>
+      </w:pPr>
+      <w:r>
+        <w:rPr>
+          <w:color w:val="000000" w:themeColor="text1"/>
+        </w:rPr>
+        <w:t xml:space="preserve">yarn add </w:t>
+      </w:r>
+      <w:proofErr w:type="spellStart"/>
+      <w:r>
+        <w:rPr>
+          <w:color w:val="000000" w:themeColor="text1"/>
+        </w:rPr>
+        <w:t>sequelize</w:t>
+      </w:r>
+      <w:proofErr w:type="spellEnd"/>
+    </w:p>
+    <w:p>
+      <w:pPr>
+        <w:pStyle w:val="PargrafodaLista"/>
+        <w:numPr>
+          <w:ilvl w:val="2"/>
+          <w:numId w:val="1"/>
+        </w:numPr>
+        <w:rPr>
+          <w:color w:val="000000" w:themeColor="text1"/>
+          <w:lang w:val="en-US"/>
+        </w:rPr>
+      </w:pPr>
+      <w:r>
+        <w:rPr>
+          <w:color w:val="000000" w:themeColor="text1"/>
+          <w:lang w:val="en-US"/>
+        </w:rPr>
+        <w:t xml:space="preserve">yarn add </w:t>
+      </w:r>
+      <w:proofErr w:type="spellStart"/>
+      <w:r>
+        <w:rPr>
+          <w:color w:val="000000" w:themeColor="text1"/>
+          <w:lang w:val="en-US"/>
+        </w:rPr>
+        <w:t>sequelize</w:t>
+      </w:r>
+      <w:proofErr w:type="spellEnd"/>
+      <w:r>
+        <w:rPr>
+          <w:color w:val="000000" w:themeColor="text1"/>
+          <w:lang w:val="en-US"/>
+        </w:rPr>
+        <w:t>-cli -D</w:t>
+      </w:r>
+    </w:p>
+    <w:p>
+      <w:pPr>
+        <w:pStyle w:val="PargrafodaLista"/>
+        <w:numPr>
+          <w:ilvl w:val="1"/>
+          <w:numId w:val="1"/>
+        </w:numPr>
+        <w:rPr>
+          <w:color w:val="000000" w:themeColor="text1"/>
+        </w:rPr>
+      </w:pPr>
+      <w:r>
+        <w:rPr>
+          <w:color w:val="000000" w:themeColor="text1"/>
+        </w:rPr>
+        <w:t>agora iremos adicionar algumas p</w:t>
+      </w:r>
+      <w:r>
+        <w:rPr>
+          <w:color w:val="000000" w:themeColor="text1"/>
+        </w:rPr>
+        <w:t xml:space="preserve">astas a estrutura do nosso projeto (pastas dentro de </w:t>
+      </w:r>
+      <w:proofErr w:type="spellStart"/>
+      <w:r>
+        <w:rPr>
+          <w:b/>
+          <w:bCs/>
+          <w:color w:val="000000" w:themeColor="text1"/>
+        </w:rPr>
+        <w:t>src</w:t>
+      </w:r>
+      <w:proofErr w:type="spellEnd"/>
+      <w:r>
+        <w:rPr>
+          <w:color w:val="000000" w:themeColor="text1"/>
+        </w:rPr>
+        <w:t>):</w:t>
+      </w:r>
+    </w:p>
+    <w:p>
+      <w:pPr>
+        <w:pStyle w:val="PargrafodaLista"/>
+        <w:numPr>
+          <w:ilvl w:val="2"/>
+          <w:numId w:val="1"/>
+        </w:numPr>
+        <w:rPr>
+          <w:color w:val="000000" w:themeColor="text1"/>
+        </w:rPr>
+      </w:pPr>
+      <w:r>
+        <w:rPr>
+          <w:color w:val="000000" w:themeColor="text1"/>
+        </w:rPr>
+        <w:t xml:space="preserve">criamos uma pasta chamada: </w:t>
+      </w:r>
+      <w:proofErr w:type="spellStart"/>
+      <w:r>
+        <w:rPr>
+          <w:b/>
+          <w:bCs/>
+          <w:color w:val="000000" w:themeColor="text1"/>
+        </w:rPr>
+        <w:t>configs</w:t>
+      </w:r>
+      <w:proofErr w:type="spellEnd"/>
+    </w:p>
+    <w:p>
+      <w:pPr>
+        <w:pStyle w:val="PargrafodaLista"/>
+        <w:numPr>
+          <w:ilvl w:val="3"/>
+          <w:numId w:val="1"/>
+        </w:numPr>
+        <w:rPr>
+          <w:b/>
+          <w:bCs/>
+          <w:color w:val="000000" w:themeColor="text1"/>
+        </w:rPr>
+      </w:pPr>
+      <w:r>
+        <w:rPr>
+          <w:color w:val="000000" w:themeColor="text1"/>
+        </w:rPr>
+        <w:t xml:space="preserve">dentro colocamos um arquivo </w:t>
+      </w:r>
+      <w:r>
+        <w:rPr>
+          <w:b/>
+          <w:bCs/>
+          <w:color w:val="000000" w:themeColor="text1"/>
+        </w:rPr>
+        <w:t>db.js</w:t>
+      </w:r>
+    </w:p>
+    <w:p>
+      <w:pPr>
+        <w:pStyle w:val="PargrafodaLista"/>
+        <w:numPr>
+          <w:ilvl w:val="2"/>
+          <w:numId w:val="1"/>
+        </w:numPr>
+        <w:rPr>
+          <w:color w:val="000000" w:themeColor="text1"/>
+        </w:rPr>
+      </w:pPr>
+      <w:r>
+        <w:rPr>
+          <w:color w:val="000000" w:themeColor="text1"/>
+        </w:rPr>
+        <w:t xml:space="preserve">criamos uma pasta </w:t>
+      </w:r>
+      <w:r>
+        <w:rPr>
+          <w:b/>
+          <w:bCs/>
+          <w:color w:val="000000" w:themeColor="text1"/>
+        </w:rPr>
+        <w:t>database</w:t>
+      </w:r>
+    </w:p>
+    <w:p>
+      <w:pPr>
+        <w:pStyle w:val="PargrafodaLista"/>
+        <w:numPr>
+          <w:ilvl w:val="3"/>
+          <w:numId w:val="1"/>
+        </w:numPr>
+        <w:rPr>
+          <w:color w:val="000000" w:themeColor="text1"/>
+        </w:rPr>
+      </w:pPr>
+      <w:r>
+        <w:rPr>
+          <w:color w:val="000000" w:themeColor="text1"/>
+        </w:rPr>
+        <w:t xml:space="preserve">dentro criamos uma pasta </w:t>
+      </w:r>
+      <w:proofErr w:type="spellStart"/>
+      <w:r>
+        <w:rPr>
+          <w:b/>
+          <w:bCs/>
+          <w:color w:val="000000" w:themeColor="text1"/>
+        </w:rPr>
+        <w:t>migrations</w:t>
+      </w:r>
+      <w:proofErr w:type="spellEnd"/>
+    </w:p>
+    <w:p>
+      <w:pPr>
+        <w:pStyle w:val="PargrafodaLista"/>
+        <w:numPr>
+          <w:ilvl w:val="2"/>
+          <w:numId w:val="1"/>
+        </w:numPr>
+        <w:rPr>
+          <w:color w:val="000000" w:themeColor="text1"/>
+        </w:rPr>
+      </w:pPr>
+      <w:r>
+        <w:rPr>
+          <w:color w:val="000000" w:themeColor="text1"/>
+        </w:rPr>
+        <w:t xml:space="preserve">agora criamos uma pasta chamada </w:t>
+      </w:r>
+      <w:r>
+        <w:rPr>
+          <w:b/>
+          <w:bCs/>
+          <w:color w:val="000000" w:themeColor="text1"/>
+        </w:rPr>
+        <w:t>apps</w:t>
+      </w:r>
+    </w:p>
+    <w:p>
+      <w:pPr>
+        <w:pStyle w:val="PargrafodaLista"/>
+        <w:numPr>
+          <w:ilvl w:val="3"/>
+          <w:numId w:val="1"/>
+        </w:numPr>
+        <w:rPr>
+          <w:color w:val="000000" w:themeColor="text1"/>
+        </w:rPr>
+      </w:pPr>
+      <w:r>
+        <w:rPr>
+          <w:color w:val="000000" w:themeColor="text1"/>
+        </w:rPr>
+        <w:t xml:space="preserve">dentro de </w:t>
+      </w:r>
+      <w:r>
+        <w:rPr>
+          <w:b/>
+          <w:bCs/>
+          <w:color w:val="000000" w:themeColor="text1"/>
+        </w:rPr>
+        <w:t>apps</w:t>
+      </w:r>
+      <w:r>
+        <w:rPr>
+          <w:b/>
+          <w:bCs/>
+          <w:color w:val="000000" w:themeColor="text1"/>
+        </w:rPr>
+        <w:t xml:space="preserve"> </w:t>
+      </w:r>
+      <w:r>
+        <w:rPr>
+          <w:color w:val="000000" w:themeColor="text1"/>
+        </w:rPr>
+        <w:t xml:space="preserve">criamos uma pasta </w:t>
+      </w:r>
+      <w:proofErr w:type="spellStart"/>
+      <w:r>
+        <w:rPr>
+          <w:b/>
+          <w:bCs/>
+          <w:color w:val="000000" w:themeColor="text1"/>
+        </w:rPr>
+        <w:t>models</w:t>
+      </w:r>
+      <w:proofErr w:type="spellEnd"/>
+      <w:r>
+        <w:rPr>
+          <w:color w:val="000000" w:themeColor="text1"/>
+        </w:rPr>
+        <w:t xml:space="preserve"> e outra </w:t>
+      </w:r>
+      <w:proofErr w:type="spellStart"/>
+      <w:r>
+        <w:rPr>
+          <w:b/>
+          <w:bCs/>
+          <w:color w:val="000000" w:themeColor="text1"/>
+        </w:rPr>
+        <w:t>controllers</w:t>
+      </w:r>
+      <w:proofErr w:type="spellEnd"/>
+    </w:p>
+    <w:p>
+      <w:pPr>
+        <w:rPr>
+          <w:color w:val="000000" w:themeColor="text1"/>
+        </w:rPr>
+      </w:pPr>
+    </w:p>
+    <w:p>
+      <w:pPr>
+        <w:rPr>
+          <w:color w:val="000000" w:themeColor="text1"/>
+        </w:rPr>
+      </w:pPr>
+    </w:p>
+    <w:p>
+      <w:pPr>
+        <w:rPr>
+          <w:color w:val="000000" w:themeColor="text1"/>
+        </w:rPr>
+      </w:pPr>
+    </w:p>
+    <w:p>
+      <w:pPr>
+        <w:rPr>
+          <w:color w:val="000000" w:themeColor="text1"/>
+        </w:rPr>
+      </w:pPr>
+    </w:p>
+    <w:p>
+      <w:pPr>
+        <w:rPr>
+          <w:color w:val="000000" w:themeColor="text1"/>
+        </w:rPr>
+      </w:pPr>
+    </w:p>
+    <w:p>
+      <w:pPr>
+        <w:rPr>
+          <w:color w:val="000000" w:themeColor="text1"/>
+        </w:rPr>
+      </w:pPr>
+    </w:p>
+    <w:p>
+      <w:pPr>
+        <w:pStyle w:val="PargrafodaLista"/>
+        <w:numPr>
+          <w:ilvl w:val="1"/>
+          <w:numId w:val="1"/>
+        </w:numPr>
+        <w:rPr>
+          <w:color w:val="000000" w:themeColor="text1"/>
+        </w:rPr>
+      </w:pPr>
+      <w:r>
+        <w:rPr>
+          <w:color w:val="000000" w:themeColor="text1"/>
+        </w:rPr>
+        <w:t>nesse ponto devemos criar um arquivo na raiz do projeto chamado</w:t>
+      </w:r>
+      <w:proofErr w:type="gramStart"/>
+      <w:r>
+        <w:rPr>
+          <w:color w:val="000000" w:themeColor="text1"/>
+        </w:rPr>
+        <w:t xml:space="preserve">: </w:t>
+      </w:r>
+      <w:r>
+        <w:rPr>
+          <w:b/>
+          <w:bCs/>
+          <w:color w:val="000000" w:themeColor="text1"/>
+        </w:rPr>
+        <w:t>.</w:t>
+      </w:r>
+      <w:proofErr w:type="spellStart"/>
+      <w:r>
+        <w:rPr>
+          <w:b/>
+          <w:bCs/>
+          <w:color w:val="000000" w:themeColor="text1"/>
+        </w:rPr>
+        <w:t>sequelizerc</w:t>
+      </w:r>
+      <w:proofErr w:type="spellEnd"/>
+      <w:proofErr w:type="gramEnd"/>
+      <w:r>
+        <w:rPr>
+          <w:b/>
+          <w:bCs/>
+          <w:color w:val="000000" w:themeColor="text1"/>
+        </w:rPr>
+        <w:t xml:space="preserve">, </w:t>
+      </w:r>
+      <w:r>
+        <w:rPr>
+          <w:color w:val="000000" w:themeColor="text1"/>
+        </w:rPr>
+        <w:t>esse arquivo ficará da seguinte maneira:</w:t>
+      </w:r>
+    </w:p>
+    <w:p>
+      <w:pPr>
+        <w:pStyle w:val="PargrafodaLista"/>
+        <w:ind w:left="993"/>
+        <w:rPr>
+          <w:color w:val="000000" w:themeColor="text1"/>
+        </w:rPr>
+      </w:pPr>
+      <w:r>
+        <w:rPr>
+          <w:noProof/>
+          <w:color w:val="000000" w:themeColor="text1"/>
+        </w:rPr>
+        <w:lastRenderedPageBreak/>
+        <w:drawing>
+          <wp:inline distT="0" distB="0" distL="0" distR="0" wp14:anchorId="63D22CB6" wp14:editId="3D35CE74">
+            <wp:extent cx="5400040" cy="2373630"/>
+            <wp:effectExtent l="0" t="0" r="0" b="7620"/>
+            <wp:docPr id="9" name="Imagem 9"/>
+            <wp:cNvGraphicFramePr>
+              <a:graphicFrameLocks xmlns:a="http://schemas.openxmlformats.org/drawingml/2006/main" noChangeAspect="1"/>
+            </wp:cNvGraphicFramePr>
+            <a:graphic xmlns:a="http://schemas.openxmlformats.org/drawingml/2006/main">
+              <a:graphicData uri="http://schemas.openxmlformats.org/drawingml/2006/picture">
+                <pic:pic xmlns:pic="http://schemas.openxmlformats.org/drawingml/2006/picture">
+                  <pic:nvPicPr>
+                    <pic:cNvPr id="0" name="Picture 5"/>
+                    <pic:cNvPicPr>
+                      <a:picLocks noChangeAspect="1" noChangeArrowheads="1"/>
+                    </pic:cNvPicPr>
+                  </pic:nvPicPr>
+                  <pic:blipFill>
+                    <a:blip r:embed="rId14" cstate="print">
+                      <a:extLst>
+                        <a:ext uri="{28A0092B-C50C-407E-A947-70E740481C1C}">
+                          <a14:useLocalDpi xmlns:a14="http://schemas.microsoft.com/office/drawing/2010/main" val="0"/>
+                        </a:ext>
+                      </a:extLst>
+                    </a:blip>
+                    <a:srcRect/>
+                    <a:stretch>
+                      <a:fillRect/>
+                    </a:stretch>
+                  </pic:blipFill>
+                  <pic:spPr bwMode="auto">
+                    <a:xfrm>
+                      <a:off x="0" y="0"/>
+                      <a:ext cx="5400040" cy="2373630"/>
+                    </a:xfrm>
+                    <a:prstGeom prst="rect">
+                      <a:avLst/>
+                    </a:prstGeom>
+                    <a:noFill/>
+                    <a:ln>
+                      <a:noFill/>
+                    </a:ln>
+                  </pic:spPr>
+                </pic:pic>
+              </a:graphicData>
+            </a:graphic>
+          </wp:inline>
+        </w:drawing>
+      </w:r>
+    </w:p>
+    <w:p>
+      <w:pPr>
+        <w:pStyle w:val="PargrafodaLista"/>
+        <w:ind w:left="993"/>
+        <w:rPr>
+          <w:color w:val="000000" w:themeColor="text1"/>
+        </w:rPr>
+      </w:pPr>
+    </w:p>
+    <w:p>
+      <w:pPr>
+        <w:pStyle w:val="PargrafodaLista"/>
+        <w:numPr>
+          <w:ilvl w:val="0"/>
+          <w:numId w:val="2"/>
+        </w:numPr>
+        <w:rPr>
+          <w:color w:val="000000" w:themeColor="text1"/>
+        </w:rPr>
+      </w:pPr>
+      <w:r>
+        <w:rPr>
+          <w:color w:val="000000" w:themeColor="text1"/>
+        </w:rPr>
+        <w:t xml:space="preserve">yarn add </w:t>
+      </w:r>
+      <w:proofErr w:type="spellStart"/>
+      <w:proofErr w:type="gramStart"/>
+      <w:r>
+        <w:rPr>
+          <w:color w:val="000000" w:themeColor="text1"/>
+        </w:rPr>
+        <w:t>pg</w:t>
+      </w:r>
+      <w:proofErr w:type="spellEnd"/>
+      <w:r>
+        <w:rPr>
+          <w:color w:val="000000" w:themeColor="text1"/>
+        </w:rPr>
+        <w:t xml:space="preserve"> </w:t>
+      </w:r>
+      <w:r>
+        <w:rPr>
+          <w:color w:val="000000" w:themeColor="text1"/>
+        </w:rPr>
+        <w:t xml:space="preserve"> (</w:t>
+      </w:r>
+      <w:proofErr w:type="gramEnd"/>
+      <w:r>
+        <w:rPr>
+          <w:color w:val="000000" w:themeColor="text1"/>
+        </w:rPr>
+        <w:t>para usar o</w:t>
+      </w:r>
+      <w:r>
+        <w:rPr>
+          <w:color w:val="000000" w:themeColor="text1"/>
+        </w:rPr>
+        <w:t xml:space="preserve"> postgres)</w:t>
+      </w:r>
+    </w:p>
+    <w:p>
+      <w:pPr>
+        <w:pStyle w:val="PargrafodaLista"/>
+        <w:numPr>
+          <w:ilvl w:val="0"/>
+          <w:numId w:val="2"/>
+        </w:numPr>
+        <w:rPr>
+          <w:color w:val="000000" w:themeColor="text1"/>
+        </w:rPr>
+      </w:pPr>
+      <w:r>
+        <w:rPr>
+          <w:color w:val="000000" w:themeColor="text1"/>
+        </w:rPr>
+        <w:t xml:space="preserve">yarn add </w:t>
+      </w:r>
+      <w:proofErr w:type="spellStart"/>
+      <w:r>
+        <w:rPr>
+          <w:color w:val="000000" w:themeColor="text1"/>
+        </w:rPr>
+        <w:t>pg-hstore</w:t>
+      </w:r>
+      <w:proofErr w:type="spellEnd"/>
+      <w:r>
+        <w:rPr>
+          <w:color w:val="000000" w:themeColor="text1"/>
+        </w:rPr>
+        <w:t xml:space="preserve"> </w:t>
+      </w:r>
+      <w:r>
+        <w:rPr>
+          <w:color w:val="000000" w:themeColor="text1"/>
+        </w:rPr>
+        <w:t>(para usar o</w:t>
+      </w:r>
+      <w:r>
+        <w:rPr>
+          <w:color w:val="000000" w:themeColor="text1"/>
+        </w:rPr>
+        <w:t xml:space="preserve"> postgres)</w:t>
+      </w:r>
+    </w:p>
+    <w:p>
+      <w:pPr>
+        <w:pStyle w:val="PargrafodaLista"/>
+        <w:numPr>
+          <w:ilvl w:val="0"/>
+          <w:numId w:val="2"/>
+        </w:numPr>
+        <w:rPr>
+          <w:color w:val="000000" w:themeColor="text1"/>
+        </w:rPr>
+      </w:pPr>
+      <w:r>
+        <w:rPr>
+          <w:color w:val="000000" w:themeColor="text1"/>
+        </w:rPr>
+        <w:t xml:space="preserve">dentro do nosso arquivo </w:t>
+      </w:r>
+      <w:proofErr w:type="spellStart"/>
+      <w:r>
+        <w:rPr>
+          <w:color w:val="000000" w:themeColor="text1"/>
+        </w:rPr>
+        <w:t>src</w:t>
+      </w:r>
+      <w:proofErr w:type="spellEnd"/>
+      <w:r>
+        <w:rPr>
+          <w:color w:val="000000" w:themeColor="text1"/>
+        </w:rPr>
+        <w:t>/</w:t>
+      </w:r>
+      <w:proofErr w:type="spellStart"/>
+      <w:r>
+        <w:rPr>
+          <w:color w:val="000000" w:themeColor="text1"/>
+        </w:rPr>
+        <w:t>configs</w:t>
+      </w:r>
+      <w:proofErr w:type="spellEnd"/>
+      <w:r>
+        <w:rPr>
+          <w:color w:val="000000" w:themeColor="text1"/>
+        </w:rPr>
+        <w:t xml:space="preserve">/db.js </w:t>
+      </w:r>
+      <w:proofErr w:type="gramStart"/>
+      <w:r>
+        <w:rPr>
+          <w:color w:val="000000" w:themeColor="text1"/>
+        </w:rPr>
+        <w:t>faremos  a</w:t>
+      </w:r>
+      <w:proofErr w:type="gramEnd"/>
+      <w:r>
+        <w:rPr>
+          <w:color w:val="000000" w:themeColor="text1"/>
+        </w:rPr>
+        <w:t xml:space="preserve"> seguinte configuração:</w:t>
+      </w:r>
+    </w:p>
+    <w:p>
+      <w:pPr>
+        <w:pStyle w:val="PargrafodaLista"/>
+        <w:ind w:left="993"/>
+        <w:rPr>
+          <w:color w:val="000000" w:themeColor="text1"/>
+        </w:rPr>
+      </w:pPr>
+      <w:r>
+        <w:rPr>
+          <w:noProof/>
+          <w:color w:val="000000" w:themeColor="text1"/>
+        </w:rPr>
+        <w:drawing>
+          <wp:inline distT="0" distB="0" distL="0" distR="0" wp14:anchorId="77D27489" wp14:editId="2FB93D3D">
+            <wp:extent cx="5400040" cy="2870200"/>
+            <wp:effectExtent l="0" t="0" r="0" b="6350"/>
+            <wp:docPr id="10" name="Imagem 10"/>
+            <wp:cNvGraphicFramePr>
+              <a:graphicFrameLocks xmlns:a="http://schemas.openxmlformats.org/drawingml/2006/main" noChangeAspect="1"/>
+            </wp:cNvGraphicFramePr>
+            <a:graphic xmlns:a="http://schemas.openxmlformats.org/drawingml/2006/main">
+              <a:graphicData uri="http://schemas.openxmlformats.org/drawingml/2006/picture">
+                <pic:pic xmlns:pic="http://schemas.openxmlformats.org/drawingml/2006/picture">
+                  <pic:nvPicPr>
+                    <pic:cNvPr id="0" name="Picture 6"/>
+                    <pic:cNvPicPr>
+                      <a:picLocks noChangeAspect="1" noChangeArrowheads="1"/>
+                    </pic:cNvPicPr>
+                  </pic:nvPicPr>
+                  <pic:blipFill>
+                    <a:blip r:embed="rId15" cstate="print">
+                      <a:extLst>
+                        <a:ext uri="{28A0092B-C50C-407E-A947-70E740481C1C}">
+                          <a14:useLocalDpi xmlns:a14="http://schemas.microsoft.com/office/drawing/2010/main" val="0"/>
+                        </a:ext>
+                      </a:extLst>
+                    </a:blip>
+                    <a:srcRect/>
+                    <a:stretch>
+                      <a:fillRect/>
+                    </a:stretch>
+                  </pic:blipFill>
+                  <pic:spPr bwMode="auto">
+                    <a:xfrm>
+                      <a:off x="0" y="0"/>
+                      <a:ext cx="5400040" cy="2870200"/>
+                    </a:xfrm>
+                    <a:prstGeom prst="rect">
+                      <a:avLst/>
+                    </a:prstGeom>
+                    <a:noFill/>
+                    <a:ln>
+                      <a:noFill/>
+                    </a:ln>
+                  </pic:spPr>
+                </pic:pic>
+              </a:graphicData>
+            </a:graphic>
+          </wp:inline>
+        </w:drawing>
+      </w:r>
+    </w:p>
+    <w:p>
+      <w:pPr>
+        <w:pStyle w:val="PargrafodaLista"/>
+        <w:ind w:left="2124"/>
+      </w:pPr>
+    </w:p>
+    <w:p>
+      <w:pPr>
+        <w:pStyle w:val="PargrafodaLista"/>
+        <w:ind w:left="2124"/>
+      </w:pPr>
+    </w:p>
+    <w:p>
+      <w:pPr>
+        <w:pStyle w:val="PargrafodaLista"/>
+        <w:ind w:left="2124"/>
+      </w:pPr>
+    </w:p>
+    <w:p>
+      <w:pPr>
+        <w:pStyle w:val="PargrafodaLista"/>
+        <w:ind w:left="2124"/>
+      </w:pPr>
+    </w:p>
+    <w:p>
+      <w:pPr>
+        <w:pStyle w:val="PargrafodaLista"/>
+        <w:ind w:left="2124"/>
+      </w:pPr>
+    </w:p>
+    <w:p>
+      <w:pPr>
+        <w:pStyle w:val="PargrafodaLista"/>
+        <w:ind w:left="2124"/>
+      </w:pPr>
+    </w:p>
+    <w:p>
+      <w:pPr>
+        <w:pStyle w:val="PargrafodaLista"/>
+        <w:ind w:left="2124"/>
+      </w:pPr>
+    </w:p>
+    <w:p>
+      <w:pPr>
+        <w:pStyle w:val="PargrafodaLista"/>
+        <w:ind w:left="2124"/>
+      </w:pPr>
+    </w:p>
+    <w:p>
+      <w:pPr>
+        <w:pStyle w:val="PargrafodaLista"/>
+        <w:ind w:left="2124"/>
+      </w:pPr>
+    </w:p>
+    <w:p>
+      <w:pPr>
+        <w:pStyle w:val="PargrafodaLista"/>
+        <w:ind w:left="2124"/>
+      </w:pPr>
+    </w:p>
+    <w:p>
+      <w:pPr>
+        <w:pStyle w:val="PargrafodaLista"/>
+        <w:ind w:left="2124"/>
+      </w:pPr>
+    </w:p>
+    <w:p>
+      <w:pPr>
+        <w:pStyle w:val="PargrafodaLista"/>
+        <w:ind w:left="2124"/>
+      </w:pPr>
+    </w:p>
+    <w:p>
+      <w:pPr>
+        <w:pStyle w:val="PargrafodaLista"/>
+        <w:ind w:left="2124"/>
+      </w:pPr>
+    </w:p>
+    <w:p>
+      <w:pPr>
+        <w:pStyle w:val="PargrafodaLista"/>
+        <w:numPr>
+          <w:ilvl w:val="0"/>
+          <w:numId w:val="1"/>
+        </w:numPr>
+      </w:pPr>
+      <w:r>
+        <w:rPr>
+          <w:b/>
+          <w:bCs/>
+        </w:rPr>
+        <w:t xml:space="preserve">Nessa aula nós iremos criar a nossa primeira </w:t>
+      </w:r>
+      <w:proofErr w:type="spellStart"/>
+      <w:r>
+        <w:rPr>
+          <w:b/>
+          <w:bCs/>
+        </w:rPr>
+        <w:t>migration</w:t>
+      </w:r>
+      <w:proofErr w:type="spellEnd"/>
+      <w:r>
+        <w:rPr>
+          <w:b/>
+          <w:bCs/>
+        </w:rPr>
+        <w:t xml:space="preserve"> (users)</w:t>
+      </w:r>
+    </w:p>
+    <w:p>
+      <w:pPr>
+        <w:pStyle w:val="PargrafodaLista"/>
+        <w:numPr>
+          <w:ilvl w:val="1"/>
+          <w:numId w:val="1"/>
+        </w:numPr>
+      </w:pPr>
+      <w:r>
+        <w:t xml:space="preserve">Para criar utilizamos o seguinte comando: </w:t>
+      </w:r>
+    </w:p>
+    <w:p>
+      <w:pPr>
+        <w:pStyle w:val="PargrafodaLista"/>
+        <w:numPr>
+          <w:ilvl w:val="2"/>
+          <w:numId w:val="1"/>
+        </w:numPr>
+        <w:rPr>
+          <w:lang w:val="en-US"/>
+        </w:rPr>
+      </w:pPr>
+      <w:r>
         <w:rPr>
           <w:color w:val="4472C4" w:themeColor="accent1"/>
           <w:lang w:val="en-US"/>
         </w:rPr>
-      </w:pPr>
+        <w:lastRenderedPageBreak/>
+        <w:t xml:space="preserve">yarn </w:t>
+      </w:r>
+      <w:proofErr w:type="spellStart"/>
       <w:r>
         <w:rPr>
           <w:color w:val="4472C4" w:themeColor="accent1"/>
           <w:lang w:val="en-US"/>
         </w:rPr>
-        <w:t>docker run --name</w:t>
-      </w:r>
-      <w:r>
-        <w:rPr>
+        <w:t>sequelize</w:t>
+      </w:r>
+      <w:proofErr w:type="spellEnd"/>
+      <w:r>
+        <w:rPr>
+          <w:color w:val="4472C4" w:themeColor="accent1"/>
           <w:lang w:val="en-US"/>
         </w:rPr>
         <w:t xml:space="preserve"> </w:t>
       </w:r>
-      <w:r>
-        <w:rPr>
-          <w:i/>
-          <w:iCs/>
+      <w:proofErr w:type="spellStart"/>
+      <w:proofErr w:type="gramStart"/>
+      <w:r>
+        <w:rPr>
+          <w:color w:val="4472C4" w:themeColor="accent1"/>
+          <w:lang w:val="en-US"/>
+        </w:rPr>
+        <w:t>migration:create</w:t>
+      </w:r>
+      <w:proofErr w:type="spellEnd"/>
+      <w:proofErr w:type="gramEnd"/>
+      <w:r>
+        <w:rPr>
+          <w:color w:val="4472C4" w:themeColor="accent1"/>
+          <w:lang w:val="en-US"/>
+        </w:rPr>
+        <w:t xml:space="preserve"> --name=</w:t>
+      </w:r>
+      <w:r>
+        <w:rPr>
           <w:color w:val="FF0000"/>
           <w:lang w:val="en-US"/>
         </w:rPr>
-        <w:t>geekdb</w:t>
-      </w:r>
-      <w:r>
-        <w:rPr>
-          <w:color w:val="FF0000"/>
-          <w:lang w:val="en-US"/>
+        <w:t>create-users</w:t>
+      </w:r>
+    </w:p>
+    <w:p>
+      <w:pPr>
+        <w:pStyle w:val="PargrafodaLista"/>
+        <w:numPr>
+          <w:ilvl w:val="3"/>
+          <w:numId w:val="1"/>
+        </w:numPr>
+      </w:pPr>
+      <w:r>
+        <w:t xml:space="preserve">agora dentro da pasta </w:t>
+      </w:r>
+      <w:proofErr w:type="spellStart"/>
+      <w:r>
+        <w:t>src</w:t>
+      </w:r>
+      <w:proofErr w:type="spellEnd"/>
+      <w:r>
+        <w:t>/database/</w:t>
+      </w:r>
+      <w:proofErr w:type="spellStart"/>
+      <w:r>
+        <w:t>migrations</w:t>
+      </w:r>
+      <w:proofErr w:type="spellEnd"/>
+      <w:r>
+        <w:t xml:space="preserve"> nós teremos um novo arquivo com um nome cheio de números, esse arquivo ficará assim:</w:t>
+      </w:r>
+    </w:p>
+    <w:p>
+      <w:pPr>
+        <w:pStyle w:val="PargrafodaLista"/>
+        <w:ind w:left="1134"/>
+      </w:pPr>
+      <w:r>
+        <w:rPr>
+          <w:noProof/>
+        </w:rPr>
+        <w:drawing>
+          <wp:inline distT="0" distB="0" distL="0" distR="0" wp14:anchorId="2D315DE9" wp14:editId="10ABE482">
+            <wp:extent cx="5400040" cy="6797675"/>
+            <wp:effectExtent l="0" t="0" r="0" b="3175"/>
+            <wp:docPr id="11" name="Imagem 11"/>
+            <wp:cNvGraphicFramePr>
+              <a:graphicFrameLocks xmlns:a="http://schemas.openxmlformats.org/drawingml/2006/main" noChangeAspect="1"/>
+            </wp:cNvGraphicFramePr>
+            <a:graphic xmlns:a="http://schemas.openxmlformats.org/drawingml/2006/main">
+              <a:graphicData uri="http://schemas.openxmlformats.org/drawingml/2006/picture">
+                <pic:pic xmlns:pic="http://schemas.openxmlformats.org/drawingml/2006/picture">
+                  <pic:nvPicPr>
+                    <pic:cNvPr id="0" name="Picture 7"/>
+                    <pic:cNvPicPr>
+                      <a:picLocks noChangeAspect="1" noChangeArrowheads="1"/>
+                    </pic:cNvPicPr>
+                  </pic:nvPicPr>
+                  <pic:blipFill>
+                    <a:blip r:embed="rId16" cstate="print">
+                      <a:extLst>
+                        <a:ext uri="{28A0092B-C50C-407E-A947-70E740481C1C}">
+                          <a14:useLocalDpi xmlns:a14="http://schemas.microsoft.com/office/drawing/2010/main" val="0"/>
+                        </a:ext>
+                      </a:extLst>
+                    </a:blip>
+                    <a:srcRect/>
+                    <a:stretch>
+                      <a:fillRect/>
+                    </a:stretch>
+                  </pic:blipFill>
+                  <pic:spPr bwMode="auto">
+                    <a:xfrm>
+                      <a:off x="0" y="0"/>
+                      <a:ext cx="5400040" cy="6797675"/>
+                    </a:xfrm>
+                    <a:prstGeom prst="rect">
+                      <a:avLst/>
+                    </a:prstGeom>
+                    <a:noFill/>
+                    <a:ln>
+                      <a:noFill/>
+                    </a:ln>
+                  </pic:spPr>
+                </pic:pic>
+              </a:graphicData>
+            </a:graphic>
+          </wp:inline>
+        </w:drawing>
+      </w:r>
+    </w:p>
+    <w:p>
+      <w:pPr>
+        <w:pStyle w:val="PargrafodaLista"/>
+        <w:ind w:left="1134"/>
+      </w:pPr>
+    </w:p>
+    <w:p>
+      <w:pPr>
+        <w:pStyle w:val="PargrafodaLista"/>
+        <w:numPr>
+          <w:ilvl w:val="1"/>
+          <w:numId w:val="1"/>
+        </w:numPr>
+        <w:rPr>
+          <w:b/>
+          <w:bCs/>
+        </w:rPr>
+      </w:pPr>
+      <w:r>
+        <w:t xml:space="preserve">agora rodamos o seguinte comando: </w:t>
+      </w:r>
+      <w:r>
+        <w:rPr>
+          <w:b/>
+          <w:bCs/>
+        </w:rPr>
+        <w:t xml:space="preserve">yarn </w:t>
+      </w:r>
+      <w:proofErr w:type="spellStart"/>
+      <w:r>
+        <w:rPr>
+          <w:b/>
+          <w:bCs/>
+        </w:rPr>
+        <w:t>sequelize</w:t>
+      </w:r>
+      <w:proofErr w:type="spellEnd"/>
+      <w:r>
+        <w:rPr>
+          <w:b/>
+          <w:bCs/>
         </w:rPr>
         <w:t xml:space="preserve"> </w:t>
       </w:r>
-      <w:r>
-        <w:rPr>
-          <w:color w:val="4472C4" w:themeColor="accent1"/>
-          <w:lang w:val="en-US"/>
-        </w:rPr>
-        <w:t>-e MYSQL_ROOT_PASSWORD=</w:t>
-      </w:r>
-      <w:r>
-        <w:rPr>
-          <w:i/>
-          <w:iCs/>
-          <w:color w:val="FF0000"/>
-          <w:lang w:val="en-US"/>
-        </w:rPr>
-        <w:t>mysql</w:t>
-      </w:r>
-      <w:r>
-        <w:rPr>
-          <w:lang w:val="en-US"/>
+      <w:proofErr w:type="spellStart"/>
+      <w:r>
+        <w:rPr>
+          <w:b/>
+          <w:bCs/>
+        </w:rPr>
+        <w:t>db:migrate</w:t>
+      </w:r>
+      <w:proofErr w:type="spellEnd"/>
+    </w:p>
+    <w:p>
+      <w:pPr>
+        <w:pStyle w:val="PargrafodaLista"/>
+        <w:numPr>
+          <w:ilvl w:val="2"/>
+          <w:numId w:val="1"/>
+        </w:numPr>
+        <w:rPr>
+          <w:b/>
+          <w:bCs/>
+        </w:rPr>
+      </w:pPr>
+      <w:r>
+        <w:t>se tudo correr bem, não teremos nenhum erro no console.</w:t>
+      </w:r>
+    </w:p>
+    <w:p>
+      <w:pPr>
+        <w:pStyle w:val="PargrafodaLista"/>
+        <w:numPr>
+          <w:ilvl w:val="2"/>
+          <w:numId w:val="1"/>
+        </w:numPr>
+        <w:rPr>
+          <w:b/>
+          <w:bCs/>
+        </w:rPr>
+      </w:pPr>
+      <w:r>
+        <w:t xml:space="preserve">Agora basta abrir pgadmin4 e verificar se existe uma tabela </w:t>
+      </w:r>
+      <w:r>
+        <w:rPr>
+          <w:b/>
+          <w:bCs/>
+        </w:rPr>
+        <w:t>users</w:t>
+      </w:r>
+      <w:r>
+        <w:t xml:space="preserve"> lá.</w:t>
+      </w:r>
+    </w:p>
+    <w:p>
+      <w:pPr>
+        <w:ind w:left="360"/>
+        <w:rPr>
+          <w:b/>
+          <w:bCs/>
+        </w:rPr>
+      </w:pPr>
+    </w:p>
+    <w:p>
+      <w:pPr>
+        <w:pStyle w:val="PargrafodaLista"/>
+        <w:numPr>
+          <w:ilvl w:val="0"/>
+          <w:numId w:val="1"/>
+        </w:numPr>
+        <w:rPr>
+          <w:b/>
+          <w:bCs/>
+        </w:rPr>
+      </w:pPr>
+      <w:r>
+        <w:rPr>
+          <w:b/>
+          <w:bCs/>
+        </w:rPr>
+        <w:t xml:space="preserve">Nessa aula nós iremos criar o nosso </w:t>
+      </w:r>
+      <w:proofErr w:type="spellStart"/>
+      <w:r>
+        <w:rPr>
+          <w:b/>
+          <w:bCs/>
+        </w:rPr>
+        <w:t>Model</w:t>
+      </w:r>
+      <w:proofErr w:type="spellEnd"/>
+      <w:r>
+        <w:rPr>
+          <w:b/>
+          <w:bCs/>
         </w:rPr>
         <w:t xml:space="preserve"> </w:t>
       </w:r>
       <w:r>
         <w:rPr>
-          <w:color w:val="4472C4" w:themeColor="accent1"/>
-          <w:lang w:val="en-US"/>
-        </w:rPr>
-        <w:t xml:space="preserve">-p </w:t>
-      </w:r>
-      <w:r>
-        <w:rPr>
-          <w:i/>
-          <w:iCs/>
-          <w:color w:val="FF0000"/>
-          <w:lang w:val="en-US"/>
-        </w:rPr>
-        <w:t>3306:3306</w:t>
-      </w:r>
-      <w:r>
-        <w:rPr>
-          <w:color w:val="4472C4" w:themeColor="accent1"/>
-          <w:lang w:val="en-US"/>
-        </w:rPr>
-        <w:t xml:space="preserve"> -d </w:t>
-      </w:r>
-      <w:r>
-        <w:rPr>
-          <w:i/>
-          <w:iCs/>
-          <w:color w:val="FF0000"/>
-          <w:lang w:val="en-US"/>
-        </w:rPr>
-        <w:t>mysql</w:t>
-      </w:r>
-    </w:p>
-    <w:p>
-      <w:pPr>
-        <w:pStyle w:val="PargrafodaLista"/>
-        <w:numPr>
-          <w:ilvl w:val="2"/>
-          <w:numId w:val="1"/>
-        </w:numPr>
-        <w:rPr>
-          <w:color w:val="000000" w:themeColor="text1"/>
-        </w:rPr>
-      </w:pPr>
-      <w:r>
-        <w:rPr>
-          <w:color w:val="000000" w:themeColor="text1"/>
-        </w:rPr>
-        <w:t xml:space="preserve">O que está em </w:t>
-      </w:r>
-      <w:r>
-        <w:rPr>
-          <w:b/>
-          <w:bCs/>
-          <w:color w:val="4472C4" w:themeColor="accent1"/>
-        </w:rPr>
-        <w:t>azul</w:t>
-      </w:r>
-      <w:r>
-        <w:rPr>
-          <w:color w:val="4472C4" w:themeColor="accent1"/>
+          <w:b/>
+          <w:bCs/>
+        </w:rPr>
+        <w:t xml:space="preserve">e </w:t>
+      </w:r>
+      <w:proofErr w:type="spellStart"/>
+      <w:r>
+        <w:rPr>
+          <w:b/>
+          <w:bCs/>
+        </w:rPr>
+        <w:t>Controller</w:t>
+      </w:r>
+      <w:proofErr w:type="spellEnd"/>
+      <w:r>
+        <w:rPr>
+          <w:b/>
+          <w:bCs/>
         </w:rPr>
         <w:t xml:space="preserve"> </w:t>
       </w:r>
       <w:r>
         <w:rPr>
-          <w:color w:val="000000" w:themeColor="text1"/>
-        </w:rPr>
-        <w:t xml:space="preserve">é comando do Docker e o que está em </w:t>
-      </w:r>
-      <w:r>
-        <w:rPr>
-          <w:b/>
-          <w:bCs/>
-          <w:color w:val="FF0000"/>
-        </w:rPr>
-        <w:t>vermelho</w:t>
-      </w:r>
-      <w:r>
-        <w:rPr>
-          <w:color w:val="FF0000"/>
-        </w:rPr>
+          <w:b/>
+          <w:bCs/>
+        </w:rPr>
+        <w:t>de users</w:t>
+      </w:r>
+    </w:p>
+    <w:p>
+      <w:pPr>
+        <w:pStyle w:val="PargrafodaLista"/>
+        <w:numPr>
+          <w:ilvl w:val="1"/>
+          <w:numId w:val="1"/>
+        </w:numPr>
+        <w:rPr>
+          <w:b/>
+          <w:bCs/>
+        </w:rPr>
+      </w:pPr>
+      <w:r>
+        <w:lastRenderedPageBreak/>
+        <w:t xml:space="preserve">Para isso vamos até a pasta </w:t>
+      </w:r>
+      <w:proofErr w:type="spellStart"/>
+      <w:r>
+        <w:t>src</w:t>
+      </w:r>
+      <w:proofErr w:type="spellEnd"/>
+      <w:r>
+        <w:t>/apps/</w:t>
+      </w:r>
+      <w:proofErr w:type="spellStart"/>
+      <w:r>
+        <w:t>models</w:t>
+      </w:r>
+      <w:proofErr w:type="spellEnd"/>
+      <w:r>
+        <w:t xml:space="preserve"> e criamos um arquivo chamado </w:t>
+      </w:r>
+      <w:r>
+        <w:rPr>
+          <w:b/>
+          <w:bCs/>
+        </w:rPr>
+        <w:t>Users.js</w:t>
+      </w:r>
+      <w:r>
+        <w:t>, esse arquivo ficará assim:</w:t>
+      </w:r>
+    </w:p>
+    <w:p>
+      <w:pPr>
+        <w:pStyle w:val="PargrafodaLista"/>
+        <w:ind w:left="1276"/>
+        <w:rPr>
+          <w:b/>
+          <w:bCs/>
+          <w:noProof/>
+        </w:rPr>
+      </w:pPr>
+    </w:p>
+    <w:p>
+      <w:pPr>
+        <w:pStyle w:val="PargrafodaLista"/>
+        <w:ind w:left="1276"/>
+        <w:rPr>
+          <w:b/>
+          <w:bCs/>
+          <w:noProof/>
+        </w:rPr>
+      </w:pPr>
+    </w:p>
+    <w:p>
+      <w:pPr>
+        <w:pStyle w:val="PargrafodaLista"/>
+        <w:ind w:left="1276"/>
+        <w:rPr>
+          <w:b/>
+          <w:bCs/>
+        </w:rPr>
+      </w:pPr>
+      <w:r>
+        <w:rPr>
+          <w:noProof/>
+        </w:rPr>
+        <w:drawing>
+          <wp:inline distT="0" distB="0" distL="0" distR="0" wp14:anchorId="6C934987" wp14:editId="578EED99">
+            <wp:extent cx="5400040" cy="3852545"/>
+            <wp:effectExtent l="0" t="0" r="0" b="0"/>
+            <wp:docPr id="23" name="Imagem 23"/>
+            <wp:cNvGraphicFramePr>
+              <a:graphicFrameLocks xmlns:a="http://schemas.openxmlformats.org/drawingml/2006/main" noChangeAspect="1"/>
+            </wp:cNvGraphicFramePr>
+            <a:graphic xmlns:a="http://schemas.openxmlformats.org/drawingml/2006/main">
+              <a:graphicData uri="http://schemas.openxmlformats.org/drawingml/2006/picture">
+                <pic:pic xmlns:pic="http://schemas.openxmlformats.org/drawingml/2006/picture">
+                  <pic:nvPicPr>
+                    <pic:cNvPr id="0" name="Picture 24"/>
+                    <pic:cNvPicPr>
+                      <a:picLocks noChangeAspect="1" noChangeArrowheads="1"/>
+                    </pic:cNvPicPr>
+                  </pic:nvPicPr>
+                  <pic:blipFill>
+                    <a:blip r:embed="rId17" cstate="print">
+                      <a:extLst>
+                        <a:ext uri="{28A0092B-C50C-407E-A947-70E740481C1C}">
+                          <a14:useLocalDpi xmlns:a14="http://schemas.microsoft.com/office/drawing/2010/main" val="0"/>
+                        </a:ext>
+                      </a:extLst>
+                    </a:blip>
+                    <a:srcRect/>
+                    <a:stretch>
+                      <a:fillRect/>
+                    </a:stretch>
+                  </pic:blipFill>
+                  <pic:spPr bwMode="auto">
+                    <a:xfrm>
+                      <a:off x="0" y="0"/>
+                      <a:ext cx="5400040" cy="3852545"/>
+                    </a:xfrm>
+                    <a:prstGeom prst="rect">
+                      <a:avLst/>
+                    </a:prstGeom>
+                    <a:noFill/>
+                    <a:ln>
+                      <a:noFill/>
+                    </a:ln>
+                  </pic:spPr>
+                </pic:pic>
+              </a:graphicData>
+            </a:graphic>
+          </wp:inline>
+        </w:drawing>
+      </w:r>
+    </w:p>
+    <w:p>
+      <w:pPr>
+        <w:pStyle w:val="PargrafodaLista"/>
+        <w:ind w:left="1276"/>
+        <w:rPr>
+          <w:b/>
+          <w:bCs/>
+        </w:rPr>
+      </w:pPr>
+    </w:p>
+    <w:p>
+      <w:pPr>
+        <w:pStyle w:val="PargrafodaLista"/>
+        <w:ind w:left="1276"/>
+        <w:rPr>
+          <w:b/>
+          <w:bCs/>
+        </w:rPr>
+      </w:pPr>
+    </w:p>
+    <w:p>
+      <w:pPr>
+        <w:pStyle w:val="PargrafodaLista"/>
+        <w:ind w:left="1276"/>
+        <w:rPr>
+          <w:b/>
+          <w:bCs/>
+        </w:rPr>
+      </w:pPr>
+    </w:p>
+    <w:p>
+      <w:pPr>
+        <w:pStyle w:val="PargrafodaLista"/>
+        <w:numPr>
+          <w:ilvl w:val="1"/>
+          <w:numId w:val="1"/>
+        </w:numPr>
+        <w:ind w:left="1276"/>
+        <w:rPr>
+          <w:b/>
+          <w:bCs/>
+        </w:rPr>
+      </w:pPr>
+      <w:r>
+        <w:lastRenderedPageBreak/>
+        <w:t xml:space="preserve">Agora criaremos um arquivo UserController.js dentro de </w:t>
+      </w:r>
+      <w:proofErr w:type="spellStart"/>
+      <w:r>
+        <w:t>src</w:t>
+      </w:r>
+      <w:proofErr w:type="spellEnd"/>
+      <w:r>
+        <w:t>/apps/</w:t>
+      </w:r>
+      <w:proofErr w:type="spellStart"/>
+      <w:r>
+        <w:t>controllers</w:t>
+      </w:r>
+      <w:proofErr w:type="spellEnd"/>
+      <w:r>
+        <w:t>, nós já criaremos o nosso método store, que ficará assim:</w:t>
+      </w:r>
+      <w:r>
         <w:t xml:space="preserve"> </w:t>
       </w:r>
       <w:r>
         <w:rPr>
-          <w:color w:val="000000" w:themeColor="text1"/>
-        </w:rPr>
-        <w:t>é parâmetro.</w:t>
+          <w:noProof/>
+        </w:rPr>
+        <w:drawing>
+          <wp:inline distT="0" distB="0" distL="0" distR="0" wp14:anchorId="63015941" wp14:editId="2EF0B4F6">
+            <wp:extent cx="5400040" cy="4031615"/>
+            <wp:effectExtent l="0" t="0" r="0" b="6985"/>
+            <wp:docPr id="20" name="Imagem 20"/>
+            <wp:cNvGraphicFramePr>
+              <a:graphicFrameLocks xmlns:a="http://schemas.openxmlformats.org/drawingml/2006/main" noChangeAspect="1"/>
+            </wp:cNvGraphicFramePr>
+            <a:graphic xmlns:a="http://schemas.openxmlformats.org/drawingml/2006/main">
+              <a:graphicData uri="http://schemas.openxmlformats.org/drawingml/2006/picture">
+                <pic:pic xmlns:pic="http://schemas.openxmlformats.org/drawingml/2006/picture">
+                  <pic:nvPicPr>
+                    <pic:cNvPr id="0" name="Picture 18"/>
+                    <pic:cNvPicPr>
+                      <a:picLocks noChangeAspect="1" noChangeArrowheads="1"/>
+                    </pic:cNvPicPr>
+                  </pic:nvPicPr>
+                  <pic:blipFill>
+                    <a:blip r:embed="rId18" cstate="print">
+                      <a:extLst>
+                        <a:ext uri="{28A0092B-C50C-407E-A947-70E740481C1C}">
+                          <a14:useLocalDpi xmlns:a14="http://schemas.microsoft.com/office/drawing/2010/main" val="0"/>
+                        </a:ext>
+                      </a:extLst>
+                    </a:blip>
+                    <a:srcRect/>
+                    <a:stretch>
+                      <a:fillRect/>
+                    </a:stretch>
+                  </pic:blipFill>
+                  <pic:spPr bwMode="auto">
+                    <a:xfrm>
+                      <a:off x="0" y="0"/>
+                      <a:ext cx="5400040" cy="4031615"/>
+                    </a:xfrm>
+                    <a:prstGeom prst="rect">
+                      <a:avLst/>
+                    </a:prstGeom>
+                    <a:noFill/>
+                    <a:ln>
+                      <a:noFill/>
+                    </a:ln>
+                  </pic:spPr>
+                </pic:pic>
+              </a:graphicData>
+            </a:graphic>
+          </wp:inline>
+        </w:drawing>
+      </w:r>
+    </w:p>
+    <w:p>
+      <w:pPr>
+        <w:rPr>
+          <w:b/>
+          <w:bCs/>
+        </w:rPr>
+      </w:pPr>
+    </w:p>
+    <w:p>
+      <w:pPr>
+        <w:pStyle w:val="PargrafodaLista"/>
+        <w:numPr>
+          <w:ilvl w:val="1"/>
+          <w:numId w:val="1"/>
+        </w:numPr>
+        <w:ind w:left="1276"/>
+        <w:rPr>
+          <w:b/>
+          <w:bCs/>
+        </w:rPr>
+      </w:pPr>
+      <w:r>
+        <w:t>Depois iremos em routes.js e criaremos a nossa primeira rota para inserir um usuário, que ficará assim:</w:t>
+      </w:r>
+      <w:r>
+        <w:rPr>
+          <w:noProof/>
+        </w:rPr>
+        <w:drawing>
+          <wp:inline distT="0" distB="0" distL="0" distR="0" wp14:anchorId="6064D913" wp14:editId="48CB50FA">
+            <wp:extent cx="5400040" cy="2501265"/>
+            <wp:effectExtent l="0" t="0" r="0" b="0"/>
+            <wp:docPr id="21" name="Imagem 21"/>
+            <wp:cNvGraphicFramePr>
+              <a:graphicFrameLocks xmlns:a="http://schemas.openxmlformats.org/drawingml/2006/main" noChangeAspect="1"/>
+            </wp:cNvGraphicFramePr>
+            <a:graphic xmlns:a="http://schemas.openxmlformats.org/drawingml/2006/main">
+              <a:graphicData uri="http://schemas.openxmlformats.org/drawingml/2006/picture">
+                <pic:pic xmlns:pic="http://schemas.openxmlformats.org/drawingml/2006/picture">
+                  <pic:nvPicPr>
+                    <pic:cNvPr id="0" name="Picture 20"/>
+                    <pic:cNvPicPr>
+                      <a:picLocks noChangeAspect="1" noChangeArrowheads="1"/>
+                    </pic:cNvPicPr>
+                  </pic:nvPicPr>
+                  <pic:blipFill>
+                    <a:blip r:embed="rId19" cstate="print">
+                      <a:extLst>
+                        <a:ext uri="{28A0092B-C50C-407E-A947-70E740481C1C}">
+                          <a14:useLocalDpi xmlns:a14="http://schemas.microsoft.com/office/drawing/2010/main" val="0"/>
+                        </a:ext>
+                      </a:extLst>
+                    </a:blip>
+                    <a:srcRect/>
+                    <a:stretch>
+                      <a:fillRect/>
+                    </a:stretch>
+                  </pic:blipFill>
+                  <pic:spPr bwMode="auto">
+                    <a:xfrm>
+                      <a:off x="0" y="0"/>
+                      <a:ext cx="5400040" cy="2501265"/>
+                    </a:xfrm>
+                    <a:prstGeom prst="rect">
+                      <a:avLst/>
+                    </a:prstGeom>
+                    <a:noFill/>
+                    <a:ln>
+                      <a:noFill/>
+                    </a:ln>
+                  </pic:spPr>
+                </pic:pic>
+              </a:graphicData>
+            </a:graphic>
+          </wp:inline>
+        </w:drawing>
+      </w:r>
+    </w:p>
+    <w:p>
+      <w:pPr>
+        <w:pStyle w:val="PargrafodaLista"/>
+        <w:rPr>
+          <w:b/>
+          <w:bCs/>
+        </w:rPr>
+      </w:pPr>
+    </w:p>
+    <w:p>
+      <w:pPr>
+        <w:pStyle w:val="PargrafodaLista"/>
+        <w:ind w:left="1276"/>
+        <w:rPr>
+          <w:b/>
+          <w:bCs/>
+        </w:rPr>
+      </w:pPr>
+    </w:p>
+    <w:p>
+      <w:pPr>
+        <w:pStyle w:val="PargrafodaLista"/>
+      </w:pPr>
+    </w:p>
+    <w:p>
+      <w:pPr>
+        <w:pStyle w:val="PargrafodaLista"/>
+        <w:ind w:left="1276"/>
+        <w:rPr>
+          <w:b/>
+          <w:bCs/>
+        </w:rPr>
+      </w:pPr>
+    </w:p>
+    <w:p>
+      <w:pPr>
+        <w:pStyle w:val="PargrafodaLista"/>
+        <w:numPr>
+          <w:ilvl w:val="1"/>
+          <w:numId w:val="1"/>
+        </w:numPr>
+        <w:ind w:left="1276"/>
+        <w:rPr>
+          <w:b/>
+          <w:bCs/>
+        </w:rPr>
+      </w:pPr>
+      <w:r>
+        <w:lastRenderedPageBreak/>
+        <w:t xml:space="preserve">Agora iremos criar um arquivo que irá fazer a “conexão” entre o nosso banco de dados e o nosso </w:t>
+      </w:r>
+      <w:proofErr w:type="spellStart"/>
+      <w:r>
+        <w:t>model</w:t>
+      </w:r>
+      <w:proofErr w:type="spellEnd"/>
+      <w:r>
+        <w:t xml:space="preserve">, esse arquivo ficará dentro de </w:t>
+      </w:r>
+      <w:proofErr w:type="spellStart"/>
+      <w:r>
+        <w:t>src</w:t>
+      </w:r>
+      <w:proofErr w:type="spellEnd"/>
+      <w:r>
+        <w:t xml:space="preserve">/database e se chamará </w:t>
+      </w:r>
+      <w:r>
+        <w:rPr>
+          <w:b/>
+          <w:bCs/>
+        </w:rPr>
+        <w:t>index.js</w:t>
+      </w:r>
+      <w:r>
+        <w:t>, o seu conteúdo será o seguinte:</w:t>
+      </w:r>
+    </w:p>
+    <w:p>
+      <w:pPr>
+        <w:pStyle w:val="PargrafodaLista"/>
+        <w:ind w:left="1276"/>
+        <w:rPr>
+          <w:b/>
+          <w:bCs/>
+        </w:rPr>
+      </w:pPr>
+      <w:r>
+        <w:rPr>
+          <w:noProof/>
+        </w:rPr>
+        <w:drawing>
+          <wp:inline distT="0" distB="0" distL="0" distR="0" wp14:anchorId="0D15A0D9" wp14:editId="1FC6F3AC">
+            <wp:extent cx="5400040" cy="3687445"/>
+            <wp:effectExtent l="0" t="0" r="0" b="8255"/>
+            <wp:docPr id="22" name="Imagem 22"/>
+            <wp:cNvGraphicFramePr>
+              <a:graphicFrameLocks xmlns:a="http://schemas.openxmlformats.org/drawingml/2006/main" noChangeAspect="1"/>
+            </wp:cNvGraphicFramePr>
+            <a:graphic xmlns:a="http://schemas.openxmlformats.org/drawingml/2006/main">
+              <a:graphicData uri="http://schemas.openxmlformats.org/drawingml/2006/picture">
+                <pic:pic xmlns:pic="http://schemas.openxmlformats.org/drawingml/2006/picture">
+                  <pic:nvPicPr>
+                    <pic:cNvPr id="0" name="Picture 22"/>
+                    <pic:cNvPicPr>
+                      <a:picLocks noChangeAspect="1" noChangeArrowheads="1"/>
+                    </pic:cNvPicPr>
+                  </pic:nvPicPr>
+                  <pic:blipFill>
+                    <a:blip r:embed="rId20" cstate="print">
+                      <a:extLst>
+                        <a:ext uri="{28A0092B-C50C-407E-A947-70E740481C1C}">
+                          <a14:useLocalDpi xmlns:a14="http://schemas.microsoft.com/office/drawing/2010/main" val="0"/>
+                        </a:ext>
+                      </a:extLst>
+                    </a:blip>
+                    <a:srcRect/>
+                    <a:stretch>
+                      <a:fillRect/>
+                    </a:stretch>
+                  </pic:blipFill>
+                  <pic:spPr bwMode="auto">
+                    <a:xfrm>
+                      <a:off x="0" y="0"/>
+                      <a:ext cx="5400040" cy="3687445"/>
+                    </a:xfrm>
+                    <a:prstGeom prst="rect">
+                      <a:avLst/>
+                    </a:prstGeom>
+                    <a:noFill/>
+                    <a:ln>
+                      <a:noFill/>
+                    </a:ln>
+                  </pic:spPr>
+                </pic:pic>
+              </a:graphicData>
+            </a:graphic>
+          </wp:inline>
+        </w:drawing>
+      </w:r>
+    </w:p>
+    <w:p>
+      <w:pPr>
+        <w:pStyle w:val="PargrafodaLista"/>
+        <w:ind w:left="1440"/>
+        <w:rPr>
+          <w:b/>
+          <w:bCs/>
+        </w:rPr>
+      </w:pPr>
+    </w:p>
+    <w:p>
+      <w:pPr>
+        <w:pStyle w:val="PargrafodaLista"/>
+        <w:numPr>
+          <w:ilvl w:val="1"/>
+          <w:numId w:val="1"/>
+        </w:numPr>
+        <w:rPr>
+          <w:b/>
+          <w:bCs/>
+        </w:rPr>
+      </w:pPr>
+      <w:r>
+        <w:t>Agora dentro de routes.js importamos o arquivo index.js da pasta database, faremos isso da seguinte maneira:</w:t>
+      </w:r>
+    </w:p>
+    <w:p>
+      <w:pPr>
+        <w:pStyle w:val="PargrafodaLista"/>
+        <w:shd w:val="clear" w:color="auto" w:fill="262335"/>
+        <w:spacing w:after="0" w:line="240" w:lineRule="atLeast"/>
+        <w:rPr>
+          <w:rFonts w:ascii="Fira Code" w:eastAsia="Times New Roman" w:hAnsi="Fira Code" w:cs="Fira Code"/>
+          <w:color w:val="BBBBBB"/>
+          <w:sz w:val="18"/>
+          <w:szCs w:val="18"/>
+          <w:lang w:eastAsia="pt-BR"/>
+        </w:rPr>
+      </w:pPr>
+      <w:r>
+        <w:rPr>
+          <w:rFonts w:ascii="Fira Code" w:eastAsia="Times New Roman" w:hAnsi="Fira Code" w:cs="Fira Code"/>
+          <w:color w:val="72F1B8"/>
+          <w:sz w:val="18"/>
+          <w:szCs w:val="18"/>
+          <w:lang w:eastAsia="pt-BR"/>
+        </w:rPr>
+        <w:t>import</w:t>
+      </w:r>
+      <w:r>
+        <w:rPr>
+          <w:rFonts w:ascii="Fira Code" w:eastAsia="Times New Roman" w:hAnsi="Fira Code" w:cs="Fira Code"/>
+          <w:color w:val="BBBBBB"/>
+          <w:sz w:val="18"/>
+          <w:szCs w:val="18"/>
+          <w:lang w:eastAsia="pt-BR"/>
+        </w:rPr>
+        <w:t> </w:t>
+      </w:r>
+      <w:proofErr w:type="gramStart"/>
+      <w:r>
+        <w:rPr>
+          <w:rFonts w:ascii="Fira Code" w:eastAsia="Times New Roman" w:hAnsi="Fira Code" w:cs="Fira Code"/>
+          <w:color w:val="FF8B39"/>
+          <w:sz w:val="18"/>
+          <w:szCs w:val="18"/>
+          <w:lang w:eastAsia="pt-BR"/>
+        </w:rPr>
+        <w:t>'./</w:t>
+      </w:r>
+      <w:proofErr w:type="gramEnd"/>
+      <w:r>
+        <w:rPr>
+          <w:rFonts w:ascii="Fira Code" w:eastAsia="Times New Roman" w:hAnsi="Fira Code" w:cs="Fira Code"/>
+          <w:color w:val="FF8B39"/>
+          <w:sz w:val="18"/>
+          <w:szCs w:val="18"/>
+          <w:lang w:eastAsia="pt-BR"/>
+        </w:rPr>
+        <w:t>database'</w:t>
+      </w:r>
+      <w:r>
+        <w:rPr>
+          <w:rFonts w:ascii="Fira Code" w:eastAsia="Times New Roman" w:hAnsi="Fira Code" w:cs="Fira Code"/>
+          <w:color w:val="BBBBBB"/>
+          <w:sz w:val="18"/>
+          <w:szCs w:val="18"/>
+          <w:lang w:eastAsia="pt-BR"/>
+        </w:rPr>
+        <w:t>;</w:t>
+      </w:r>
+    </w:p>
+    <w:p>
+      <w:pPr>
+        <w:pStyle w:val="PargrafodaLista"/>
+        <w:ind w:left="1440"/>
+        <w:rPr>
+          <w:b/>
+          <w:bCs/>
+        </w:rPr>
+      </w:pPr>
+    </w:p>
+    <w:p>
+      <w:pPr>
+        <w:pStyle w:val="PargrafodaLista"/>
+        <w:numPr>
+          <w:ilvl w:val="0"/>
+          <w:numId w:val="1"/>
+        </w:numPr>
+        <w:rPr>
+          <w:b/>
+          <w:bCs/>
+        </w:rPr>
+      </w:pPr>
+      <w:r>
+        <w:rPr>
+          <w:b/>
+          <w:bCs/>
+        </w:rPr>
+        <w:t>Nessa aula nós iremos realizar o teste de inserção de usuário no banco de dados:</w:t>
+      </w:r>
+    </w:p>
+    <w:p>
+      <w:pPr>
+        <w:pStyle w:val="PargrafodaLista"/>
+        <w:numPr>
+          <w:ilvl w:val="1"/>
+          <w:numId w:val="1"/>
+        </w:numPr>
+        <w:rPr>
+          <w:b/>
+          <w:bCs/>
+        </w:rPr>
+      </w:pPr>
+      <w:r>
+        <w:t xml:space="preserve">Para isso vamos até o postman e criaremos uma nova rota do tipo </w:t>
+      </w:r>
+      <w:r>
+        <w:rPr>
+          <w:b/>
+          <w:bCs/>
+        </w:rPr>
+        <w:t>POST</w:t>
       </w:r>
       <w:bookmarkStart w:id="0" w:name="_GoBack"/>
       <w:bookmarkEnd w:id="0"/>
-    </w:p>
-    <w:p>
-      <w:pPr>
-        <w:pStyle w:val="PargrafodaLista"/>
-        <w:numPr>
-          <w:ilvl w:val="1"/>
-          <w:numId w:val="1"/>
-        </w:numPr>
-        <w:rPr>
-          <w:color w:val="000000" w:themeColor="text1"/>
-        </w:rPr>
-      </w:pPr>
-      <w:r>
-        <w:rPr>
-          <w:color w:val="000000" w:themeColor="text1"/>
-        </w:rPr>
-        <w:lastRenderedPageBreak/>
-        <w:t xml:space="preserve">Agora digite docker ps e veja se o nosso banco de dados </w:t>
-      </w:r>
-      <w:r>
-        <w:rPr>
-          <w:b/>
-          <w:bCs/>
-          <w:color w:val="000000" w:themeColor="text1"/>
-        </w:rPr>
-        <w:t>geekdb</w:t>
-      </w:r>
-      <w:r>
-        <w:rPr>
-          <w:b/>
-          <w:bCs/>
-          <w:color w:val="000000" w:themeColor="text1"/>
-        </w:rPr>
-        <w:t xml:space="preserve"> </w:t>
-      </w:r>
-      <w:r>
-        <w:rPr>
-          <w:color w:val="000000" w:themeColor="text1"/>
-        </w:rPr>
-        <w:t>está funcionando.</w:t>
-      </w:r>
-    </w:p>
-    <w:p>
-      <w:pPr>
-        <w:pStyle w:val="PargrafodaLista"/>
-        <w:ind w:left="2160"/>
-      </w:pPr>
     </w:p>
     <w:sectPr>
       <w:pgSz w:w="11906" w:h="16838"/>
@@ -878,7 +3399,7 @@
         <w:ind w:left="2160" w:hanging="180"/>
       </w:pPr>
     </w:lvl>
-    <w:lvl w:ilvl="3" w:tplc="0416000F" w:tentative="1">
+    <w:lvl w:ilvl="3" w:tplc="0416000F">
       <w:start w:val="1"/>
       <w:numFmt w:val="decimal"/>
       <w:lvlText w:val="%4."/>
@@ -933,8 +3454,97 @@
       </w:pPr>
     </w:lvl>
   </w:abstractNum>
+  <w:abstractNum w:abstractNumId="1" w15:restartNumberingAfterBreak="0">
+    <w:nsid w:val="69D3170B"/>
+    <w:multiLevelType w:val="hybridMultilevel"/>
+    <w:tmpl w:val="68D08884"/>
+    <w:lvl w:ilvl="0" w:tplc="04160019">
+      <w:start w:val="1"/>
+      <w:numFmt w:val="lowerLetter"/>
+      <w:lvlText w:val="%1."/>
+      <w:lvlJc w:val="left"/>
+      <w:pPr>
+        <w:ind w:left="1440" w:hanging="360"/>
+      </w:pPr>
+    </w:lvl>
+    <w:lvl w:ilvl="1" w:tplc="04160019">
+      <w:start w:val="1"/>
+      <w:numFmt w:val="lowerLetter"/>
+      <w:lvlText w:val="%2."/>
+      <w:lvlJc w:val="left"/>
+      <w:pPr>
+        <w:ind w:left="2160" w:hanging="360"/>
+      </w:pPr>
+    </w:lvl>
+    <w:lvl w:ilvl="2" w:tplc="0416001B" w:tentative="1">
+      <w:start w:val="1"/>
+      <w:numFmt w:val="lowerRoman"/>
+      <w:lvlText w:val="%3."/>
+      <w:lvlJc w:val="right"/>
+      <w:pPr>
+        <w:ind w:left="2880" w:hanging="180"/>
+      </w:pPr>
+    </w:lvl>
+    <w:lvl w:ilvl="3" w:tplc="0416000F" w:tentative="1">
+      <w:start w:val="1"/>
+      <w:numFmt w:val="decimal"/>
+      <w:lvlText w:val="%4."/>
+      <w:lvlJc w:val="left"/>
+      <w:pPr>
+        <w:ind w:left="3600" w:hanging="360"/>
+      </w:pPr>
+    </w:lvl>
+    <w:lvl w:ilvl="4" w:tplc="04160019" w:tentative="1">
+      <w:start w:val="1"/>
+      <w:numFmt w:val="lowerLetter"/>
+      <w:lvlText w:val="%5."/>
+      <w:lvlJc w:val="left"/>
+      <w:pPr>
+        <w:ind w:left="4320" w:hanging="360"/>
+      </w:pPr>
+    </w:lvl>
+    <w:lvl w:ilvl="5" w:tplc="0416001B" w:tentative="1">
+      <w:start w:val="1"/>
+      <w:numFmt w:val="lowerRoman"/>
+      <w:lvlText w:val="%6."/>
+      <w:lvlJc w:val="right"/>
+      <w:pPr>
+        <w:ind w:left="5040" w:hanging="180"/>
+      </w:pPr>
+    </w:lvl>
+    <w:lvl w:ilvl="6" w:tplc="0416000F" w:tentative="1">
+      <w:start w:val="1"/>
+      <w:numFmt w:val="decimal"/>
+      <w:lvlText w:val="%7."/>
+      <w:lvlJc w:val="left"/>
+      <w:pPr>
+        <w:ind w:left="5760" w:hanging="360"/>
+      </w:pPr>
+    </w:lvl>
+    <w:lvl w:ilvl="7" w:tplc="04160019" w:tentative="1">
+      <w:start w:val="1"/>
+      <w:numFmt w:val="lowerLetter"/>
+      <w:lvlText w:val="%8."/>
+      <w:lvlJc w:val="left"/>
+      <w:pPr>
+        <w:ind w:left="6480" w:hanging="360"/>
+      </w:pPr>
+    </w:lvl>
+    <w:lvl w:ilvl="8" w:tplc="0416001B" w:tentative="1">
+      <w:start w:val="1"/>
+      <w:numFmt w:val="lowerRoman"/>
+      <w:lvlText w:val="%9."/>
+      <w:lvlJc w:val="right"/>
+      <w:pPr>
+        <w:ind w:left="7200" w:hanging="180"/>
+      </w:pPr>
+    </w:lvl>
+  </w:abstractNum>
   <w:num w:numId="1">
     <w:abstractNumId w:val="0"/>
+  </w:num>
+  <w:num w:numId="2">
+    <w:abstractNumId w:val="1"/>
   </w:num>
 </w:numbering>
 </file>
@@ -1376,6 +3986,47 @@
       <w:contextualSpacing/>
     </w:pPr>
   </w:style>
+  <w:style w:type="character" w:styleId="Hyperlink">
+    <w:name w:val="Hyperlink"/>
+    <w:basedOn w:val="Fontepargpadro"/>
+    <w:uiPriority w:val="99"/>
+    <w:unhideWhenUsed/>
+    <w:rsid w:val="006D7AB0"/>
+    <w:rPr>
+      <w:color w:val="0563C1" w:themeColor="hyperlink"/>
+      <w:u w:val="single"/>
+    </w:rPr>
+  </w:style>
+  <w:style w:type="character" w:styleId="MenoPendente">
+    <w:name w:val="Unresolved Mention"/>
+    <w:basedOn w:val="Fontepargpadro"/>
+    <w:uiPriority w:val="99"/>
+    <w:semiHidden/>
+    <w:unhideWhenUsed/>
+    <w:rsid w:val="006D7AB0"/>
+    <w:rPr>
+      <w:color w:val="605E5C"/>
+      <w:shd w:val="clear" w:color="auto" w:fill="E1DFDD"/>
+    </w:rPr>
+  </w:style>
+  <w:style w:type="paragraph" w:customStyle="1" w:styleId="Standard">
+    <w:name w:val="Standard"/>
+    <w:rsid w:val="003C78E7"/>
+    <w:pPr>
+      <w:widowControl w:val="0"/>
+      <w:suppressAutoHyphens/>
+      <w:autoSpaceDN w:val="0"/>
+      <w:spacing w:after="0" w:line="240" w:lineRule="auto"/>
+      <w:textAlignment w:val="baseline"/>
+    </w:pPr>
+    <w:rPr>
+      <w:rFonts w:ascii="Times New Roman" w:eastAsia="SimSun" w:hAnsi="Times New Roman" w:cs="Arial"/>
+      <w:kern w:val="3"/>
+      <w:sz w:val="24"/>
+      <w:szCs w:val="24"/>
+      <w:lang w:eastAsia="zh-CN" w:bidi="hi-IN"/>
+    </w:rPr>
+  </w:style>
 </w:styles>
 </file>
 

</xml_diff>